<commit_message>
added use case 10
</commit_message>
<xml_diff>
--- a/Requirements.docx
+++ b/Requirements.docx
@@ -1,6 +1,6 @@
 
 <file path=word/document.xml><?xml version="1.0" encoding="utf-8"?>
-<w:document xmlns:wpc="http://schemas.microsoft.com/office/word/2010/wordprocessingCanvas" xmlns:mc="http://schemas.openxmlformats.org/markup-compatibility/2006" xmlns:o="urn:schemas-microsoft-com:office:office" xmlns:r="http://schemas.openxmlformats.org/officeDocument/2006/relationships" xmlns:m="http://schemas.openxmlformats.org/officeDocument/2006/math" xmlns:v="urn:schemas-microsoft-com:vml" xmlns:wp14="http://schemas.microsoft.com/office/word/2010/wordprocessingDrawing" xmlns:wp="http://schemas.openxmlformats.org/drawingml/2006/wordprocessingDrawing" xmlns:w10="urn:schemas-microsoft-com:office:word" xmlns:w="http://schemas.openxmlformats.org/wordprocessingml/2006/main" xmlns:w14="http://schemas.microsoft.com/office/word/2010/wordml" xmlns:w15="http://schemas.microsoft.com/office/word/2012/wordml" xmlns:wpg="http://schemas.microsoft.com/office/word/2010/wordprocessingGroup" xmlns:wpi="http://schemas.microsoft.com/office/word/2010/wordprocessingInk" xmlns:wne="http://schemas.microsoft.com/office/word/2006/wordml" xmlns:wps="http://schemas.microsoft.com/office/word/2010/wordprocessingShape" mc:Ignorable="w14 w15 wp14">
+<w:document xmlns:wpc="http://schemas.microsoft.com/office/word/2010/wordprocessingCanvas" xmlns:mo="http://schemas.microsoft.com/office/mac/office/2008/main" xmlns:mc="http://schemas.openxmlformats.org/markup-compatibility/2006" xmlns:mv="urn:schemas-microsoft-com:mac:vml" xmlns:o="urn:schemas-microsoft-com:office:office" xmlns:r="http://schemas.openxmlformats.org/officeDocument/2006/relationships" xmlns:m="http://schemas.openxmlformats.org/officeDocument/2006/math" xmlns:v="urn:schemas-microsoft-com:vml" xmlns:wp14="http://schemas.microsoft.com/office/word/2010/wordprocessingDrawing" xmlns:wp="http://schemas.openxmlformats.org/drawingml/2006/wordprocessingDrawing" xmlns:w10="urn:schemas-microsoft-com:office:word" xmlns:w="http://schemas.openxmlformats.org/wordprocessingml/2006/main" xmlns:w14="http://schemas.microsoft.com/office/word/2010/wordml" xmlns:wpg="http://schemas.microsoft.com/office/word/2010/wordprocessingGroup" xmlns:wpi="http://schemas.microsoft.com/office/word/2010/wordprocessingInk" xmlns:wne="http://schemas.microsoft.com/office/word/2006/wordml" xmlns:wps="http://schemas.microsoft.com/office/word/2010/wordprocessingShape" mc:Ignorable="w14 wp14">
   <w:body>
     <w:p>
       <w:pPr>
@@ -184,12 +184,6 @@
         </w:tblBorders>
         <w:shd w:val="clear" w:color="auto" w:fill="63B2DE"/>
         <w:tblLayout w:type="fixed"/>
-        <w:tblCellMar>
-          <w:top w:w="0" w:type="dxa"/>
-          <w:left w:w="0" w:type="dxa"/>
-          <w:bottom w:w="0" w:type="dxa"/>
-          <w:right w:w="0" w:type="dxa"/>
-        </w:tblCellMar>
         <w:tblLook w:val="04A0" w:firstRow="1" w:lastRow="0" w:firstColumn="1" w:lastColumn="0" w:noHBand="0" w:noVBand="1"/>
       </w:tblPr>
       <w:tblGrid>
@@ -198,14 +192,6 @@
         <w:gridCol w:w="7309"/>
       </w:tblGrid>
       <w:tr>
-        <w:tblPrEx>
-          <w:tblCellMar>
-            <w:top w:w="0" w:type="dxa"/>
-            <w:left w:w="0" w:type="dxa"/>
-            <w:bottom w:w="0" w:type="dxa"/>
-            <w:right w:w="0" w:type="dxa"/>
-          </w:tblCellMar>
-        </w:tblPrEx>
         <w:trPr>
           <w:trHeight w:val="250"/>
           <w:tblHeader/>
@@ -301,12 +287,6 @@
       <w:tr>
         <w:tblPrEx>
           <w:shd w:val="clear" w:color="auto" w:fill="FFFFFF"/>
-          <w:tblCellMar>
-            <w:top w:w="0" w:type="dxa"/>
-            <w:left w:w="0" w:type="dxa"/>
-            <w:bottom w:w="0" w:type="dxa"/>
-            <w:right w:w="0" w:type="dxa"/>
-          </w:tblCellMar>
         </w:tblPrEx>
         <w:trPr>
           <w:trHeight w:val="250"/>
@@ -417,12 +397,6 @@
       <w:tr>
         <w:tblPrEx>
           <w:shd w:val="clear" w:color="auto" w:fill="FFFFFF"/>
-          <w:tblCellMar>
-            <w:top w:w="0" w:type="dxa"/>
-            <w:left w:w="0" w:type="dxa"/>
-            <w:bottom w:w="0" w:type="dxa"/>
-            <w:right w:w="0" w:type="dxa"/>
-          </w:tblCellMar>
         </w:tblPrEx>
         <w:trPr>
           <w:trHeight w:val="245"/>
@@ -809,10 +783,7 @@
         <w:t xml:space="preserve"> </w:t>
       </w:r>
       <w:r>
-        <w:t>oder ein eigener use ca</w:t>
-      </w:r>
-      <w:r>
-        <w:t>se?</w:t>
+        <w:t>oder ein eigener use case?</w:t>
       </w:r>
     </w:p>
     <w:p>
@@ -1012,10 +983,7 @@
         <w:t>References</w:t>
       </w:r>
     </w:p>
-    <w:p>
-      <w:bookmarkStart w:id="0" w:name="_GoBack"/>
-      <w:bookmarkEnd w:id="0"/>
-    </w:p>
+    <w:p/>
     <w:p>
       <w:r>
         <w:br w:type="page"/>
@@ -1055,7 +1023,7 @@
           <w:b/>
           <w:bCs/>
           <w:noProof/>
-          <w:lang w:val="de-CH"/>
+          <w:lang w:val="de-DE" w:eastAsia="de-DE"/>
         </w:rPr>
         <w:drawing>
           <wp:inline distT="0" distB="0" distL="0" distR="0" wp14:anchorId="7D66680D" wp14:editId="5CB2A8F1">
@@ -1071,7 +1039,7 @@
                     <pic:cNvPicPr/>
                   </pic:nvPicPr>
                   <pic:blipFill>
-                    <a:blip r:embed="rId7" cstate="print">
+                    <a:blip r:embed="rId8" cstate="print">
                       <a:extLst>
                         <a:ext uri="{28A0092B-C50C-407E-A947-70E740481C1C}">
                           <a14:useLocalDpi xmlns:a14="http://schemas.microsoft.com/office/drawing/2010/main" val="0"/>
@@ -1319,14 +1287,7 @@
           <w:sz w:val="24"/>
           <w:szCs w:val="24"/>
         </w:rPr>
-        <w:t>No account with the same userna</w:t>
-      </w:r>
-      <w:r>
-        <w:rPr>
-          <w:sz w:val="24"/>
-          <w:szCs w:val="24"/>
-        </w:rPr>
-        <w:t>me or email address exists.</w:t>
+        <w:t>No account with the same username or email address exists.</w:t>
       </w:r>
     </w:p>
     <w:p>
@@ -1615,14 +1576,7 @@
           <w:sz w:val="24"/>
           <w:szCs w:val="24"/>
         </w:rPr>
-        <w:t xml:space="preserve">1. </w:t>
-      </w:r>
-      <w:r>
-        <w:rPr>
-          <w:sz w:val="24"/>
-          <w:szCs w:val="24"/>
-        </w:rPr>
-        <w:t xml:space="preserve">User is prompted to enter another email address. Continue with step 3. </w:t>
+        <w:t xml:space="preserve">1. User is prompted to enter another email address. Continue with step 3. </w:t>
       </w:r>
     </w:p>
     <w:p>
@@ -1713,14 +1667,7 @@
           <w:sz w:val="24"/>
           <w:szCs w:val="24"/>
         </w:rPr>
-        <w:t>Which character types are required in password</w:t>
-      </w:r>
-      <w:r>
-        <w:rPr>
-          <w:sz w:val="24"/>
-          <w:szCs w:val="24"/>
-        </w:rPr>
-        <w:t>s?</w:t>
+        <w:t>Which character types are required in passwords?</w:t>
       </w:r>
     </w:p>
     <w:p>
@@ -1904,14 +1851,7 @@
           <w:sz w:val="24"/>
           <w:szCs w:val="24"/>
         </w:rPr>
-        <w:t xml:space="preserve">1. User is properly logged </w:t>
-      </w:r>
-      <w:r>
-        <w:rPr>
-          <w:sz w:val="24"/>
-          <w:szCs w:val="24"/>
-        </w:rPr>
-        <w:t>in.</w:t>
+        <w:t>1. User is properly logged in.</w:t>
       </w:r>
     </w:p>
     <w:p>
@@ -2076,14 +2016,7 @@
           <w:sz w:val="24"/>
           <w:szCs w:val="24"/>
         </w:rPr>
-        <w:t xml:space="preserve">User enters criteria, e.g. </w:t>
-      </w:r>
-      <w:r>
-        <w:rPr>
-          <w:sz w:val="24"/>
-          <w:szCs w:val="24"/>
-        </w:rPr>
-        <w:t>location (range), price range, type of rental</w:t>
+        <w:t>User enters criteria, e.g. location (range), price range, type of rental</w:t>
       </w:r>
     </w:p>
     <w:p>
@@ -2123,6 +2056,7 @@
           <w:sz w:val="24"/>
           <w:szCs w:val="24"/>
         </w:rPr>
+        <w:lastRenderedPageBreak/>
         <w:t>System returns matching entries in a list.</w:t>
       </w:r>
     </w:p>
@@ -2171,14 +2105,7 @@
           <w:sz w:val="24"/>
           <w:szCs w:val="24"/>
         </w:rPr>
-        <w:t>t allow this</w:t>
-      </w:r>
-      <w:r>
-        <w:rPr>
-          <w:sz w:val="24"/>
-          <w:szCs w:val="24"/>
-        </w:rPr>
-        <w:t xml:space="preserve"> behaviour)?</w:t>
+        <w:t>t allow this behaviour)?</w:t>
       </w:r>
     </w:p>
     <w:p>
@@ -2294,15 +2221,7 @@
           <w:szCs w:val="24"/>
           <w:lang w:val="en-US"/>
         </w:rPr>
-        <w:t>Require</w:t>
-      </w:r>
-      <w:r>
-        <w:rPr>
-          <w:sz w:val="24"/>
-          <w:szCs w:val="24"/>
-          <w:lang w:val="en-US"/>
-        </w:rPr>
-        <w:t>ments</w:t>
+        <w:t>Requirements</w:t>
       </w:r>
     </w:p>
     <w:p>
@@ -2477,14 +2396,7 @@
           <w:sz w:val="24"/>
           <w:szCs w:val="24"/>
         </w:rPr>
-        <w:t xml:space="preserve">A </w:t>
-      </w:r>
-      <w:r>
-        <w:rPr>
-          <w:sz w:val="24"/>
-          <w:szCs w:val="24"/>
-        </w:rPr>
-        <w:t>user has found a flat and wants to contact the ad placer. Or such an initial message has already been sent and someone replies to a message in their inbox.</w:t>
+        <w:t>A user has found a flat and wants to contact the ad placer. Or such an initial message has already been sent and someone replies to a message in their inbox.</w:t>
       </w:r>
     </w:p>
     <w:p>
@@ -2580,14 +2492,7 @@
           <w:sz w:val="24"/>
           <w:szCs w:val="24"/>
         </w:rPr>
-        <w:t>when</w:t>
-      </w:r>
-      <w:r>
-        <w:rPr>
-          <w:sz w:val="24"/>
-          <w:szCs w:val="24"/>
-        </w:rPr>
-        <w:t xml:space="preserve"> viewing a message in their inbox.</w:t>
+        <w:t>when viewing a message in their inbox.</w:t>
       </w:r>
     </w:p>
     <w:p>
@@ -2831,14 +2736,7 @@
           <w:sz w:val="24"/>
           <w:szCs w:val="24"/>
         </w:rPr>
-        <w:t>2.6 Main Scenari</w:t>
-      </w:r>
-      <w:r>
-        <w:rPr>
-          <w:sz w:val="24"/>
-          <w:szCs w:val="24"/>
-        </w:rPr>
-        <w:t>o</w:t>
+        <w:t>2.6 Main Scenario</w:t>
       </w:r>
     </w:p>
     <w:p>
@@ -3011,14 +2909,7 @@
           <w:sz w:val="24"/>
           <w:szCs w:val="24"/>
         </w:rPr>
-        <w:t>a6. System</w:t>
-      </w:r>
-      <w:r>
-        <w:rPr>
-          <w:sz w:val="24"/>
-          <w:szCs w:val="24"/>
-        </w:rPr>
-        <w:t xml:space="preserve"> notifies sender that the message has been sent, and notifies the receiver.</w:t>
+        <w:t>a6. System notifies sender that the message has been sent, and notifies the receiver.</w:t>
       </w:r>
     </w:p>
     <w:p>
@@ -3194,14 +3085,7 @@
           <w:sz w:val="24"/>
           <w:szCs w:val="24"/>
         </w:rPr>
-        <w:t xml:space="preserve">t enter any text in </w:t>
-      </w:r>
-      <w:r>
-        <w:rPr>
-          <w:sz w:val="24"/>
-          <w:szCs w:val="24"/>
-        </w:rPr>
-        <w:t>message field.</w:t>
+        <w:t>t enter any text in message field.</w:t>
       </w:r>
     </w:p>
     <w:p>
@@ -3288,14 +3172,7 @@
           <w:sz w:val="24"/>
           <w:szCs w:val="24"/>
         </w:rPr>
-        <w:t>Message must no</w:t>
-      </w:r>
-      <w:r>
-        <w:rPr>
-          <w:sz w:val="24"/>
-          <w:szCs w:val="24"/>
-        </w:rPr>
-        <w:t>t be longer than 1</w:t>
+        <w:t>Message must not be longer than 1</w:t>
       </w:r>
       <w:r>
         <w:rPr>
@@ -3327,6 +3204,7 @@
           <w:sz w:val="24"/>
           <w:szCs w:val="24"/>
         </w:rPr>
+        <w:lastRenderedPageBreak/>
         <w:t>Every message and every reply must be connected to exactly two users.</w:t>
       </w:r>
     </w:p>
@@ -3405,14 +3283,7 @@
           <w:sz w:val="24"/>
           <w:szCs w:val="24"/>
         </w:rPr>
-        <w:t xml:space="preserve">3.1 </w:t>
-      </w:r>
-      <w:r>
-        <w:rPr>
-          <w:sz w:val="24"/>
-          <w:szCs w:val="24"/>
-        </w:rPr>
-        <w:t>Actors</w:t>
+        <w:t>3.1 Actors</w:t>
       </w:r>
     </w:p>
     <w:p>
@@ -3673,14 +3544,7 @@
           <w:sz w:val="24"/>
           <w:szCs w:val="24"/>
         </w:rPr>
-        <w:t>4.6 Main</w:t>
-      </w:r>
-      <w:r>
-        <w:rPr>
-          <w:sz w:val="24"/>
-          <w:szCs w:val="24"/>
-        </w:rPr>
-        <w:t xml:space="preserve"> Scenario</w:t>
+        <w:t>4.6 Main Scenario</w:t>
       </w:r>
     </w:p>
     <w:p>
@@ -3946,752 +3810,739 @@
           <w:sz w:val="24"/>
           <w:szCs w:val="24"/>
         </w:rPr>
-        <w:t xml:space="preserve">6. </w:t>
-      </w:r>
-      <w:r>
+        <w:t>6. Bookmark Ads</w:t>
+      </w:r>
+    </w:p>
+    <w:p>
+      <w:pPr>
+        <w:pStyle w:val="Body"/>
+        <w:rPr>
+          <w:sz w:val="24"/>
+          <w:szCs w:val="24"/>
+        </w:rPr>
+      </w:pPr>
+      <w:r>
+        <w:rPr>
+          <w:sz w:val="24"/>
+          <w:szCs w:val="24"/>
+        </w:rPr>
+        <w:t>6.1 Actors</w:t>
+      </w:r>
+    </w:p>
+    <w:p>
+      <w:pPr>
+        <w:pStyle w:val="Body"/>
+        <w:rPr>
+          <w:sz w:val="24"/>
+          <w:szCs w:val="24"/>
+        </w:rPr>
+      </w:pPr>
+      <w:r>
+        <w:rPr>
+          <w:sz w:val="24"/>
+          <w:szCs w:val="24"/>
+        </w:rPr>
+        <w:t>6.2 Description</w:t>
+      </w:r>
+    </w:p>
+    <w:p>
+      <w:pPr>
+        <w:pStyle w:val="Body"/>
+        <w:rPr>
+          <w:sz w:val="24"/>
+          <w:szCs w:val="24"/>
+        </w:rPr>
+      </w:pPr>
+      <w:r>
+        <w:rPr>
+          <w:sz w:val="24"/>
+          <w:szCs w:val="24"/>
+        </w:rPr>
+        <w:t>6.3 Trigger</w:t>
+      </w:r>
+    </w:p>
+    <w:p>
+      <w:pPr>
+        <w:pStyle w:val="Body"/>
+        <w:rPr>
+          <w:sz w:val="24"/>
+          <w:szCs w:val="24"/>
+        </w:rPr>
+      </w:pPr>
+      <w:r>
+        <w:rPr>
+          <w:sz w:val="24"/>
+          <w:szCs w:val="24"/>
+        </w:rPr>
+        <w:t>6.4 Pre-conditions</w:t>
+      </w:r>
+    </w:p>
+    <w:p>
+      <w:pPr>
+        <w:pStyle w:val="Body"/>
+        <w:rPr>
+          <w:sz w:val="24"/>
+          <w:szCs w:val="24"/>
+        </w:rPr>
+      </w:pPr>
+      <w:r>
+        <w:rPr>
+          <w:sz w:val="24"/>
+          <w:szCs w:val="24"/>
+        </w:rPr>
+        <w:t>6.5 Post-conditions</w:t>
+      </w:r>
+    </w:p>
+    <w:p>
+      <w:pPr>
+        <w:pStyle w:val="Body"/>
+        <w:rPr>
+          <w:sz w:val="24"/>
+          <w:szCs w:val="24"/>
+        </w:rPr>
+      </w:pPr>
+      <w:r>
+        <w:rPr>
+          <w:sz w:val="24"/>
+          <w:szCs w:val="24"/>
+        </w:rPr>
+        <w:t>6.6 Main Scenario</w:t>
+      </w:r>
+    </w:p>
+    <w:p>
+      <w:pPr>
+        <w:pStyle w:val="Body"/>
+        <w:rPr>
+          <w:sz w:val="24"/>
+          <w:szCs w:val="24"/>
+        </w:rPr>
+      </w:pPr>
+      <w:r>
+        <w:rPr>
+          <w:sz w:val="24"/>
+          <w:szCs w:val="24"/>
+        </w:rPr>
+        <w:t>6.7 Alternative Scenarios</w:t>
+      </w:r>
+    </w:p>
+    <w:p>
+      <w:pPr>
+        <w:pStyle w:val="Body"/>
+        <w:rPr>
+          <w:sz w:val="24"/>
+          <w:szCs w:val="24"/>
+        </w:rPr>
+      </w:pPr>
+      <w:r>
+        <w:rPr>
+          <w:sz w:val="24"/>
+          <w:szCs w:val="24"/>
+        </w:rPr>
+        <w:t xml:space="preserve">6.8 Special </w:t>
+      </w:r>
+      <w:r>
+        <w:rPr>
+          <w:sz w:val="24"/>
+          <w:szCs w:val="24"/>
+          <w:lang w:val="en-US"/>
+        </w:rPr>
+        <w:t>Requirements</w:t>
+      </w:r>
+    </w:p>
+    <w:p>
+      <w:pPr>
+        <w:pStyle w:val="Body"/>
+        <w:rPr>
+          <w:sz w:val="24"/>
+          <w:szCs w:val="24"/>
+        </w:rPr>
+      </w:pPr>
+      <w:r>
+        <w:rPr>
+          <w:sz w:val="24"/>
+          <w:szCs w:val="24"/>
+        </w:rPr>
+        <w:t>6.9 Notes</w:t>
+      </w:r>
+    </w:p>
+    <w:p>
+      <w:pPr>
+        <w:pStyle w:val="Body"/>
+        <w:rPr>
+          <w:sz w:val="24"/>
+          <w:szCs w:val="24"/>
+        </w:rPr>
+      </w:pPr>
+    </w:p>
+    <w:p>
+      <w:pPr>
+        <w:pStyle w:val="Body"/>
         <w:rPr>
           <w:b/>
           <w:bCs/>
           <w:sz w:val="24"/>
           <w:szCs w:val="24"/>
         </w:rPr>
-        <w:t>Bookmark Ads</w:t>
-      </w:r>
-    </w:p>
-    <w:p>
-      <w:pPr>
-        <w:pStyle w:val="Body"/>
-        <w:rPr>
-          <w:sz w:val="24"/>
-          <w:szCs w:val="24"/>
-        </w:rPr>
-      </w:pPr>
-      <w:r>
-        <w:rPr>
-          <w:sz w:val="24"/>
-          <w:szCs w:val="24"/>
-        </w:rPr>
-        <w:t>6.1 Actors</w:t>
-      </w:r>
-    </w:p>
-    <w:p>
-      <w:pPr>
-        <w:pStyle w:val="Body"/>
-        <w:rPr>
-          <w:sz w:val="24"/>
-          <w:szCs w:val="24"/>
-        </w:rPr>
-      </w:pPr>
-      <w:r>
-        <w:rPr>
-          <w:sz w:val="24"/>
-          <w:szCs w:val="24"/>
-        </w:rPr>
-        <w:t>6.2 Description</w:t>
-      </w:r>
-    </w:p>
-    <w:p>
-      <w:pPr>
-        <w:pStyle w:val="Body"/>
-        <w:rPr>
-          <w:sz w:val="24"/>
-          <w:szCs w:val="24"/>
-        </w:rPr>
-      </w:pPr>
-      <w:r>
-        <w:rPr>
-          <w:sz w:val="24"/>
-          <w:szCs w:val="24"/>
-        </w:rPr>
-        <w:t>6.3 Trigger</w:t>
-      </w:r>
-    </w:p>
-    <w:p>
-      <w:pPr>
-        <w:pStyle w:val="Body"/>
-        <w:rPr>
-          <w:sz w:val="24"/>
-          <w:szCs w:val="24"/>
-        </w:rPr>
-      </w:pPr>
-      <w:r>
-        <w:rPr>
-          <w:sz w:val="24"/>
-          <w:szCs w:val="24"/>
-        </w:rPr>
-        <w:t>6.4 Pre-conditions</w:t>
-      </w:r>
-    </w:p>
-    <w:p>
-      <w:pPr>
-        <w:pStyle w:val="Body"/>
-        <w:rPr>
-          <w:sz w:val="24"/>
-          <w:szCs w:val="24"/>
-        </w:rPr>
-      </w:pPr>
-      <w:r>
-        <w:rPr>
-          <w:sz w:val="24"/>
-          <w:szCs w:val="24"/>
-        </w:rPr>
-        <w:t>6.5 Post-conditions</w:t>
-      </w:r>
-    </w:p>
-    <w:p>
-      <w:pPr>
-        <w:pStyle w:val="Body"/>
-        <w:rPr>
-          <w:sz w:val="24"/>
-          <w:szCs w:val="24"/>
-        </w:rPr>
-      </w:pPr>
-      <w:r>
-        <w:rPr>
-          <w:sz w:val="24"/>
-          <w:szCs w:val="24"/>
-        </w:rPr>
-        <w:t>6.6 Main Scenario</w:t>
-      </w:r>
-    </w:p>
-    <w:p>
-      <w:pPr>
-        <w:pStyle w:val="Body"/>
-        <w:rPr>
-          <w:sz w:val="24"/>
-          <w:szCs w:val="24"/>
-        </w:rPr>
-      </w:pPr>
-      <w:r>
-        <w:rPr>
-          <w:sz w:val="24"/>
-          <w:szCs w:val="24"/>
-        </w:rPr>
-        <w:t>6.7 Alternative Scenarios</w:t>
-      </w:r>
-    </w:p>
-    <w:p>
-      <w:pPr>
-        <w:pStyle w:val="Body"/>
-        <w:rPr>
-          <w:sz w:val="24"/>
-          <w:szCs w:val="24"/>
-        </w:rPr>
-      </w:pPr>
-      <w:r>
-        <w:rPr>
-          <w:sz w:val="24"/>
-          <w:szCs w:val="24"/>
-        </w:rPr>
-        <w:t xml:space="preserve">6.8 Special </w:t>
-      </w:r>
-      <w:r>
-        <w:rPr>
-          <w:sz w:val="24"/>
-          <w:szCs w:val="24"/>
-          <w:lang w:val="en-US"/>
-        </w:rPr>
-        <w:t>Requirements</w:t>
-      </w:r>
-    </w:p>
-    <w:p>
-      <w:pPr>
-        <w:pStyle w:val="Body"/>
-        <w:rPr>
-          <w:sz w:val="24"/>
-          <w:szCs w:val="24"/>
-        </w:rPr>
-      </w:pPr>
-      <w:r>
-        <w:rPr>
-          <w:sz w:val="24"/>
-          <w:szCs w:val="24"/>
-        </w:rPr>
-        <w:t>6.9 Notes</w:t>
-      </w:r>
-    </w:p>
-    <w:p>
-      <w:pPr>
-        <w:pStyle w:val="Body"/>
-        <w:rPr>
-          <w:sz w:val="24"/>
-          <w:szCs w:val="24"/>
-        </w:rPr>
-      </w:pPr>
-    </w:p>
-    <w:p>
-      <w:pPr>
-        <w:pStyle w:val="Body"/>
+      </w:pPr>
+      <w:r>
         <w:rPr>
           <w:b/>
           <w:bCs/>
           <w:sz w:val="24"/>
           <w:szCs w:val="24"/>
         </w:rPr>
-      </w:pPr>
-      <w:r>
+        <w:t>7. Subscribe to Alerts</w:t>
+      </w:r>
+    </w:p>
+    <w:p>
+      <w:pPr>
+        <w:pStyle w:val="Body"/>
+        <w:rPr>
+          <w:sz w:val="24"/>
+          <w:szCs w:val="24"/>
+        </w:rPr>
+      </w:pPr>
+      <w:r>
+        <w:rPr>
+          <w:sz w:val="24"/>
+          <w:szCs w:val="24"/>
+        </w:rPr>
+        <w:t>7.1 Actors</w:t>
+      </w:r>
+    </w:p>
+    <w:p>
+      <w:pPr>
+        <w:pStyle w:val="Body"/>
+        <w:rPr>
+          <w:sz w:val="24"/>
+          <w:szCs w:val="24"/>
+        </w:rPr>
+      </w:pPr>
+      <w:r>
+        <w:rPr>
+          <w:sz w:val="24"/>
+          <w:szCs w:val="24"/>
+        </w:rPr>
+        <w:lastRenderedPageBreak/>
+        <w:t>7.2 Description</w:t>
+      </w:r>
+    </w:p>
+    <w:p>
+      <w:pPr>
+        <w:pStyle w:val="Body"/>
+        <w:rPr>
+          <w:sz w:val="24"/>
+          <w:szCs w:val="24"/>
+        </w:rPr>
+      </w:pPr>
+      <w:r>
+        <w:rPr>
+          <w:sz w:val="24"/>
+          <w:szCs w:val="24"/>
+        </w:rPr>
+        <w:t>7.3 Trigger</w:t>
+      </w:r>
+    </w:p>
+    <w:p>
+      <w:pPr>
+        <w:pStyle w:val="Body"/>
+        <w:rPr>
+          <w:sz w:val="24"/>
+          <w:szCs w:val="24"/>
+        </w:rPr>
+      </w:pPr>
+      <w:r>
+        <w:rPr>
+          <w:sz w:val="24"/>
+          <w:szCs w:val="24"/>
+        </w:rPr>
+        <w:t>7.4 Pre-conditions</w:t>
+      </w:r>
+    </w:p>
+    <w:p>
+      <w:pPr>
+        <w:pStyle w:val="Body"/>
+        <w:rPr>
+          <w:sz w:val="24"/>
+          <w:szCs w:val="24"/>
+        </w:rPr>
+      </w:pPr>
+      <w:r>
+        <w:rPr>
+          <w:sz w:val="24"/>
+          <w:szCs w:val="24"/>
+        </w:rPr>
+        <w:t>7.5 Post-conditions</w:t>
+      </w:r>
+    </w:p>
+    <w:p>
+      <w:pPr>
+        <w:pStyle w:val="Body"/>
+        <w:rPr>
+          <w:sz w:val="24"/>
+          <w:szCs w:val="24"/>
+        </w:rPr>
+      </w:pPr>
+      <w:r>
+        <w:rPr>
+          <w:sz w:val="24"/>
+          <w:szCs w:val="24"/>
+        </w:rPr>
+        <w:t>7.6 Main Scenario</w:t>
+      </w:r>
+    </w:p>
+    <w:p>
+      <w:pPr>
+        <w:pStyle w:val="Body"/>
+        <w:rPr>
+          <w:sz w:val="24"/>
+          <w:szCs w:val="24"/>
+        </w:rPr>
+      </w:pPr>
+      <w:r>
+        <w:rPr>
+          <w:sz w:val="24"/>
+          <w:szCs w:val="24"/>
+        </w:rPr>
+        <w:t>7.7 Alternative Scenarios</w:t>
+      </w:r>
+    </w:p>
+    <w:p>
+      <w:pPr>
+        <w:pStyle w:val="Body"/>
+        <w:rPr>
+          <w:sz w:val="24"/>
+          <w:szCs w:val="24"/>
+        </w:rPr>
+      </w:pPr>
+      <w:r>
+        <w:rPr>
+          <w:sz w:val="24"/>
+          <w:szCs w:val="24"/>
+        </w:rPr>
+        <w:t xml:space="preserve">7.8 Special </w:t>
+      </w:r>
+      <w:r>
+        <w:rPr>
+          <w:sz w:val="24"/>
+          <w:szCs w:val="24"/>
+          <w:lang w:val="en-US"/>
+        </w:rPr>
+        <w:t>Requirements</w:t>
+      </w:r>
+    </w:p>
+    <w:p>
+      <w:pPr>
+        <w:pStyle w:val="Body"/>
+        <w:rPr>
+          <w:sz w:val="24"/>
+          <w:szCs w:val="24"/>
+        </w:rPr>
+      </w:pPr>
+      <w:r>
+        <w:rPr>
+          <w:sz w:val="24"/>
+          <w:szCs w:val="24"/>
+        </w:rPr>
+        <w:t>7.9 Notes</w:t>
+      </w:r>
+    </w:p>
+    <w:p>
+      <w:pPr>
+        <w:pStyle w:val="Body"/>
+        <w:rPr>
+          <w:sz w:val="24"/>
+          <w:szCs w:val="24"/>
+        </w:rPr>
+      </w:pPr>
+    </w:p>
+    <w:p>
+      <w:pPr>
+        <w:pStyle w:val="Body"/>
         <w:rPr>
           <w:b/>
           <w:bCs/>
           <w:sz w:val="24"/>
           <w:szCs w:val="24"/>
         </w:rPr>
-        <w:t>7. Subscribe to Alerts</w:t>
-      </w:r>
-    </w:p>
-    <w:p>
-      <w:pPr>
-        <w:pStyle w:val="Body"/>
-        <w:rPr>
-          <w:sz w:val="24"/>
-          <w:szCs w:val="24"/>
-        </w:rPr>
-      </w:pPr>
-      <w:r>
-        <w:rPr>
-          <w:sz w:val="24"/>
-          <w:szCs w:val="24"/>
-        </w:rPr>
-        <w:t>7.1 Actors</w:t>
-      </w:r>
-    </w:p>
-    <w:p>
-      <w:pPr>
-        <w:pStyle w:val="Body"/>
-        <w:rPr>
-          <w:sz w:val="24"/>
-          <w:szCs w:val="24"/>
-        </w:rPr>
-      </w:pPr>
-      <w:r>
-        <w:rPr>
-          <w:sz w:val="24"/>
-          <w:szCs w:val="24"/>
-        </w:rPr>
-        <w:t>7.2 Description</w:t>
-      </w:r>
-    </w:p>
-    <w:p>
-      <w:pPr>
-        <w:pStyle w:val="Body"/>
-        <w:rPr>
-          <w:sz w:val="24"/>
-          <w:szCs w:val="24"/>
-        </w:rPr>
-      </w:pPr>
-      <w:r>
-        <w:rPr>
-          <w:sz w:val="24"/>
-          <w:szCs w:val="24"/>
-        </w:rPr>
-        <w:t>7.3 Trigger</w:t>
-      </w:r>
-    </w:p>
-    <w:p>
-      <w:pPr>
-        <w:pStyle w:val="Body"/>
-        <w:rPr>
-          <w:sz w:val="24"/>
-          <w:szCs w:val="24"/>
-        </w:rPr>
-      </w:pPr>
-      <w:r>
-        <w:rPr>
-          <w:sz w:val="24"/>
-          <w:szCs w:val="24"/>
-        </w:rPr>
-        <w:t>7.4 Pre-conditions</w:t>
-      </w:r>
-    </w:p>
-    <w:p>
-      <w:pPr>
-        <w:pStyle w:val="Body"/>
-        <w:rPr>
-          <w:sz w:val="24"/>
-          <w:szCs w:val="24"/>
-        </w:rPr>
-      </w:pPr>
-      <w:r>
-        <w:rPr>
-          <w:sz w:val="24"/>
-          <w:szCs w:val="24"/>
-        </w:rPr>
-        <w:t xml:space="preserve">7.5 </w:t>
-      </w:r>
-      <w:r>
-        <w:rPr>
-          <w:sz w:val="24"/>
-          <w:szCs w:val="24"/>
-        </w:rPr>
-        <w:t>Post-conditions</w:t>
-      </w:r>
-    </w:p>
-    <w:p>
-      <w:pPr>
-        <w:pStyle w:val="Body"/>
-        <w:rPr>
-          <w:sz w:val="24"/>
-          <w:szCs w:val="24"/>
-        </w:rPr>
-      </w:pPr>
-      <w:r>
-        <w:rPr>
-          <w:sz w:val="24"/>
-          <w:szCs w:val="24"/>
-        </w:rPr>
-        <w:t>7.6 Main Scenario</w:t>
-      </w:r>
-    </w:p>
-    <w:p>
-      <w:pPr>
-        <w:pStyle w:val="Body"/>
-        <w:rPr>
-          <w:sz w:val="24"/>
-          <w:szCs w:val="24"/>
-        </w:rPr>
-      </w:pPr>
-      <w:r>
-        <w:rPr>
-          <w:sz w:val="24"/>
-          <w:szCs w:val="24"/>
-        </w:rPr>
-        <w:t>7.7 Alternative Scenarios</w:t>
-      </w:r>
-    </w:p>
-    <w:p>
-      <w:pPr>
-        <w:pStyle w:val="Body"/>
-        <w:rPr>
-          <w:sz w:val="24"/>
-          <w:szCs w:val="24"/>
-        </w:rPr>
-      </w:pPr>
-      <w:r>
-        <w:rPr>
-          <w:sz w:val="24"/>
-          <w:szCs w:val="24"/>
-        </w:rPr>
-        <w:t xml:space="preserve">7.8 Special </w:t>
-      </w:r>
-      <w:r>
-        <w:rPr>
-          <w:sz w:val="24"/>
-          <w:szCs w:val="24"/>
-          <w:lang w:val="en-US"/>
-        </w:rPr>
-        <w:t>Requirements</w:t>
-      </w:r>
-    </w:p>
-    <w:p>
-      <w:pPr>
-        <w:pStyle w:val="Body"/>
-        <w:rPr>
-          <w:sz w:val="24"/>
-          <w:szCs w:val="24"/>
-        </w:rPr>
-      </w:pPr>
-      <w:r>
-        <w:rPr>
-          <w:sz w:val="24"/>
-          <w:szCs w:val="24"/>
-        </w:rPr>
-        <w:t>7.9 Notes</w:t>
-      </w:r>
-    </w:p>
-    <w:p>
-      <w:pPr>
-        <w:pStyle w:val="Body"/>
-        <w:rPr>
-          <w:sz w:val="24"/>
-          <w:szCs w:val="24"/>
-        </w:rPr>
-      </w:pPr>
-    </w:p>
-    <w:p>
-      <w:pPr>
-        <w:pStyle w:val="Body"/>
+      </w:pPr>
+      <w:r>
         <w:rPr>
           <w:b/>
           <w:bCs/>
           <w:sz w:val="24"/>
           <w:szCs w:val="24"/>
         </w:rPr>
-      </w:pPr>
-      <w:r>
+        <w:t>8. Place Ad</w:t>
+      </w:r>
+    </w:p>
+    <w:p>
+      <w:pPr>
+        <w:pStyle w:val="Body"/>
+        <w:rPr>
+          <w:sz w:val="24"/>
+          <w:szCs w:val="24"/>
+        </w:rPr>
+      </w:pPr>
+      <w:r>
+        <w:rPr>
+          <w:sz w:val="24"/>
+          <w:szCs w:val="24"/>
+        </w:rPr>
+        <w:t>8.1 Actors</w:t>
+      </w:r>
+    </w:p>
+    <w:p>
+      <w:pPr>
+        <w:pStyle w:val="Body"/>
+        <w:rPr>
+          <w:sz w:val="24"/>
+          <w:szCs w:val="24"/>
+        </w:rPr>
+      </w:pPr>
+      <w:r>
+        <w:rPr>
+          <w:sz w:val="24"/>
+          <w:szCs w:val="24"/>
+        </w:rPr>
+        <w:t>8.2 Description</w:t>
+      </w:r>
+    </w:p>
+    <w:p>
+      <w:pPr>
+        <w:pStyle w:val="Body"/>
+        <w:rPr>
+          <w:sz w:val="24"/>
+          <w:szCs w:val="24"/>
+        </w:rPr>
+      </w:pPr>
+      <w:r>
+        <w:rPr>
+          <w:sz w:val="24"/>
+          <w:szCs w:val="24"/>
+        </w:rPr>
+        <w:t>8.3 Trigger</w:t>
+      </w:r>
+    </w:p>
+    <w:p>
+      <w:pPr>
+        <w:pStyle w:val="Body"/>
+        <w:rPr>
+          <w:sz w:val="24"/>
+          <w:szCs w:val="24"/>
+        </w:rPr>
+      </w:pPr>
+      <w:r>
+        <w:rPr>
+          <w:sz w:val="24"/>
+          <w:szCs w:val="24"/>
+        </w:rPr>
+        <w:t>8.4 Pre-conditions</w:t>
+      </w:r>
+    </w:p>
+    <w:p>
+      <w:pPr>
+        <w:pStyle w:val="Body"/>
+        <w:rPr>
+          <w:sz w:val="24"/>
+          <w:szCs w:val="24"/>
+        </w:rPr>
+      </w:pPr>
+      <w:r>
+        <w:rPr>
+          <w:sz w:val="24"/>
+          <w:szCs w:val="24"/>
+        </w:rPr>
+        <w:t>8.5 Post-conditions</w:t>
+      </w:r>
+    </w:p>
+    <w:p>
+      <w:pPr>
+        <w:pStyle w:val="Body"/>
+        <w:rPr>
+          <w:sz w:val="24"/>
+          <w:szCs w:val="24"/>
+        </w:rPr>
+      </w:pPr>
+      <w:r>
+        <w:rPr>
+          <w:sz w:val="24"/>
+          <w:szCs w:val="24"/>
+        </w:rPr>
+        <w:t>8.6 Main Scenario</w:t>
+      </w:r>
+    </w:p>
+    <w:p>
+      <w:pPr>
+        <w:pStyle w:val="Body"/>
+        <w:rPr>
+          <w:sz w:val="24"/>
+          <w:szCs w:val="24"/>
+        </w:rPr>
+      </w:pPr>
+      <w:r>
+        <w:rPr>
+          <w:sz w:val="24"/>
+          <w:szCs w:val="24"/>
+        </w:rPr>
+        <w:t>8.7 Alternative Scenarios</w:t>
+      </w:r>
+    </w:p>
+    <w:p>
+      <w:pPr>
+        <w:pStyle w:val="Body"/>
+        <w:rPr>
+          <w:sz w:val="24"/>
+          <w:szCs w:val="24"/>
+        </w:rPr>
+      </w:pPr>
+      <w:r>
+        <w:rPr>
+          <w:sz w:val="24"/>
+          <w:szCs w:val="24"/>
+        </w:rPr>
+        <w:t xml:space="preserve">8.8 Special </w:t>
+      </w:r>
+      <w:r>
+        <w:rPr>
+          <w:sz w:val="24"/>
+          <w:szCs w:val="24"/>
+          <w:lang w:val="en-US"/>
+        </w:rPr>
+        <w:t>Requirements</w:t>
+      </w:r>
+    </w:p>
+    <w:p>
+      <w:pPr>
+        <w:pStyle w:val="Body"/>
+        <w:rPr>
+          <w:sz w:val="24"/>
+          <w:szCs w:val="24"/>
+        </w:rPr>
+      </w:pPr>
+      <w:r>
+        <w:rPr>
+          <w:sz w:val="24"/>
+          <w:szCs w:val="24"/>
+        </w:rPr>
+        <w:t>8.9 Notes</w:t>
+      </w:r>
+    </w:p>
+    <w:p>
+      <w:pPr>
+        <w:pStyle w:val="Body"/>
+        <w:rPr>
+          <w:sz w:val="24"/>
+          <w:szCs w:val="24"/>
+        </w:rPr>
+      </w:pPr>
+    </w:p>
+    <w:p>
+      <w:pPr>
+        <w:pStyle w:val="Body"/>
+        <w:rPr>
+          <w:sz w:val="24"/>
+          <w:szCs w:val="24"/>
+        </w:rPr>
+      </w:pPr>
+      <w:r>
+        <w:rPr>
+          <w:sz w:val="24"/>
+          <w:szCs w:val="24"/>
+        </w:rPr>
+        <w:t>9. Create Account</w:t>
+      </w:r>
+    </w:p>
+    <w:p>
+      <w:pPr>
+        <w:pStyle w:val="Body"/>
         <w:rPr>
           <w:b/>
           <w:bCs/>
           <w:sz w:val="24"/>
           <w:szCs w:val="24"/>
         </w:rPr>
-        <w:t>8. Place Ad</w:t>
-      </w:r>
-    </w:p>
-    <w:p>
-      <w:pPr>
-        <w:pStyle w:val="Body"/>
-        <w:rPr>
-          <w:sz w:val="24"/>
-          <w:szCs w:val="24"/>
-        </w:rPr>
-      </w:pPr>
-      <w:r>
-        <w:rPr>
-          <w:sz w:val="24"/>
-          <w:szCs w:val="24"/>
-        </w:rPr>
-        <w:t>8.1 Actors</w:t>
-      </w:r>
-    </w:p>
-    <w:p>
-      <w:pPr>
-        <w:pStyle w:val="Body"/>
-        <w:rPr>
-          <w:sz w:val="24"/>
-          <w:szCs w:val="24"/>
-        </w:rPr>
-      </w:pPr>
-      <w:r>
-        <w:rPr>
-          <w:sz w:val="24"/>
-          <w:szCs w:val="24"/>
-        </w:rPr>
-        <w:t>8.2 Description</w:t>
-      </w:r>
-    </w:p>
-    <w:p>
-      <w:pPr>
-        <w:pStyle w:val="Body"/>
-        <w:rPr>
-          <w:sz w:val="24"/>
-          <w:szCs w:val="24"/>
-        </w:rPr>
-      </w:pPr>
-      <w:r>
-        <w:rPr>
-          <w:sz w:val="24"/>
-          <w:szCs w:val="24"/>
-        </w:rPr>
-        <w:t>8.3 Trigger</w:t>
-      </w:r>
-    </w:p>
-    <w:p>
-      <w:pPr>
-        <w:pStyle w:val="Body"/>
-        <w:rPr>
-          <w:sz w:val="24"/>
-          <w:szCs w:val="24"/>
-        </w:rPr>
-      </w:pPr>
-      <w:r>
-        <w:rPr>
-          <w:sz w:val="24"/>
-          <w:szCs w:val="24"/>
-        </w:rPr>
-        <w:t>8.4 Pre-conditions</w:t>
-      </w:r>
-    </w:p>
-    <w:p>
-      <w:pPr>
-        <w:pStyle w:val="Body"/>
-        <w:rPr>
-          <w:sz w:val="24"/>
-          <w:szCs w:val="24"/>
-        </w:rPr>
-      </w:pPr>
-      <w:r>
-        <w:rPr>
-          <w:sz w:val="24"/>
-          <w:szCs w:val="24"/>
-        </w:rPr>
-        <w:t>8.5 Post-conditions</w:t>
-      </w:r>
-    </w:p>
-    <w:p>
-      <w:pPr>
-        <w:pStyle w:val="Body"/>
-        <w:rPr>
-          <w:sz w:val="24"/>
-          <w:szCs w:val="24"/>
-        </w:rPr>
-      </w:pPr>
-      <w:r>
-        <w:rPr>
-          <w:sz w:val="24"/>
-          <w:szCs w:val="24"/>
-        </w:rPr>
-        <w:t>8.6 Main Scenario</w:t>
-      </w:r>
-    </w:p>
-    <w:p>
-      <w:pPr>
-        <w:pStyle w:val="Body"/>
-        <w:rPr>
-          <w:sz w:val="24"/>
-          <w:szCs w:val="24"/>
-        </w:rPr>
-      </w:pPr>
-      <w:r>
-        <w:rPr>
-          <w:sz w:val="24"/>
-          <w:szCs w:val="24"/>
-        </w:rPr>
-        <w:t>8.7 Alternative Scenarios</w:t>
-      </w:r>
-    </w:p>
-    <w:p>
-      <w:pPr>
-        <w:pStyle w:val="Body"/>
-        <w:rPr>
-          <w:sz w:val="24"/>
-          <w:szCs w:val="24"/>
-        </w:rPr>
-      </w:pPr>
-      <w:r>
-        <w:rPr>
-          <w:sz w:val="24"/>
-          <w:szCs w:val="24"/>
-        </w:rPr>
-        <w:t xml:space="preserve">8.8 Special </w:t>
-      </w:r>
-      <w:r>
-        <w:rPr>
-          <w:sz w:val="24"/>
-          <w:szCs w:val="24"/>
-          <w:lang w:val="en-US"/>
-        </w:rPr>
-        <w:t>Requirements</w:t>
-      </w:r>
-    </w:p>
-    <w:p>
-      <w:pPr>
-        <w:pStyle w:val="Body"/>
-        <w:rPr>
-          <w:sz w:val="24"/>
-          <w:szCs w:val="24"/>
-        </w:rPr>
-      </w:pPr>
-      <w:r>
-        <w:rPr>
-          <w:sz w:val="24"/>
-          <w:szCs w:val="24"/>
-        </w:rPr>
-        <w:t>8.9 Notes</w:t>
-      </w:r>
-    </w:p>
-    <w:p>
-      <w:pPr>
-        <w:pStyle w:val="Body"/>
-        <w:rPr>
-          <w:sz w:val="24"/>
-          <w:szCs w:val="24"/>
-        </w:rPr>
-      </w:pPr>
-    </w:p>
-    <w:p>
-      <w:pPr>
-        <w:pStyle w:val="Body"/>
-        <w:rPr>
-          <w:sz w:val="24"/>
-          <w:szCs w:val="24"/>
-        </w:rPr>
-      </w:pPr>
-      <w:r>
-        <w:rPr>
-          <w:sz w:val="24"/>
-          <w:szCs w:val="24"/>
-        </w:rPr>
-        <w:t>9. Create Account</w:t>
-      </w:r>
-    </w:p>
-    <w:p>
-      <w:pPr>
-        <w:pStyle w:val="Body"/>
+      </w:pPr>
+      <w:r>
         <w:rPr>
           <w:b/>
           <w:bCs/>
           <w:sz w:val="24"/>
           <w:szCs w:val="24"/>
         </w:rPr>
-      </w:pPr>
-      <w:r>
+        <w:t>9. Manage Enquiries</w:t>
+      </w:r>
+    </w:p>
+    <w:p>
+      <w:pPr>
+        <w:pStyle w:val="Body"/>
+        <w:rPr>
+          <w:sz w:val="24"/>
+          <w:szCs w:val="24"/>
+        </w:rPr>
+      </w:pPr>
+      <w:r>
+        <w:rPr>
+          <w:sz w:val="24"/>
+          <w:szCs w:val="24"/>
+        </w:rPr>
+        <w:t>9.2 Description</w:t>
+      </w:r>
+    </w:p>
+    <w:p>
+      <w:pPr>
+        <w:pStyle w:val="Body"/>
+        <w:rPr>
+          <w:sz w:val="24"/>
+          <w:szCs w:val="24"/>
+        </w:rPr>
+      </w:pPr>
+      <w:r>
+        <w:rPr>
+          <w:sz w:val="24"/>
+          <w:szCs w:val="24"/>
+        </w:rPr>
+        <w:t>9.3 Trigger</w:t>
+      </w:r>
+    </w:p>
+    <w:p>
+      <w:pPr>
+        <w:pStyle w:val="Body"/>
+        <w:rPr>
+          <w:sz w:val="24"/>
+          <w:szCs w:val="24"/>
+        </w:rPr>
+      </w:pPr>
+      <w:r>
+        <w:rPr>
+          <w:sz w:val="24"/>
+          <w:szCs w:val="24"/>
+        </w:rPr>
+        <w:t>9.4 Pre-conditions</w:t>
+      </w:r>
+    </w:p>
+    <w:p>
+      <w:pPr>
+        <w:pStyle w:val="Body"/>
+        <w:rPr>
+          <w:sz w:val="24"/>
+          <w:szCs w:val="24"/>
+        </w:rPr>
+      </w:pPr>
+      <w:r>
+        <w:rPr>
+          <w:sz w:val="24"/>
+          <w:szCs w:val="24"/>
+        </w:rPr>
+        <w:t>9.5 Post-conditions</w:t>
+      </w:r>
+    </w:p>
+    <w:p>
+      <w:pPr>
+        <w:pStyle w:val="Body"/>
+        <w:rPr>
+          <w:sz w:val="24"/>
+          <w:szCs w:val="24"/>
+        </w:rPr>
+      </w:pPr>
+      <w:r>
+        <w:rPr>
+          <w:sz w:val="24"/>
+          <w:szCs w:val="24"/>
+        </w:rPr>
+        <w:t>9.6 Main Scenario</w:t>
+      </w:r>
+    </w:p>
+    <w:p>
+      <w:pPr>
+        <w:pStyle w:val="Body"/>
+        <w:rPr>
+          <w:sz w:val="24"/>
+          <w:szCs w:val="24"/>
+        </w:rPr>
+      </w:pPr>
+      <w:r>
+        <w:rPr>
+          <w:sz w:val="24"/>
+          <w:szCs w:val="24"/>
+        </w:rPr>
+        <w:t>9.7 Alternative Scenarios</w:t>
+      </w:r>
+    </w:p>
+    <w:p>
+      <w:pPr>
+        <w:pStyle w:val="Body"/>
+        <w:rPr>
+          <w:sz w:val="24"/>
+          <w:szCs w:val="24"/>
+        </w:rPr>
+      </w:pPr>
+      <w:r>
+        <w:rPr>
+          <w:sz w:val="24"/>
+          <w:szCs w:val="24"/>
+        </w:rPr>
+        <w:t xml:space="preserve">9.8 Special </w:t>
+      </w:r>
+      <w:r>
+        <w:rPr>
+          <w:sz w:val="24"/>
+          <w:szCs w:val="24"/>
+          <w:lang w:val="en-US"/>
+        </w:rPr>
+        <w:t>Requirements</w:t>
+      </w:r>
+    </w:p>
+    <w:p>
+      <w:pPr>
+        <w:pStyle w:val="Body"/>
+        <w:rPr>
+          <w:sz w:val="24"/>
+          <w:szCs w:val="24"/>
+        </w:rPr>
+      </w:pPr>
+      <w:r>
+        <w:rPr>
+          <w:sz w:val="24"/>
+          <w:szCs w:val="24"/>
+        </w:rPr>
+        <w:t>9.9 Notes</w:t>
+      </w:r>
+    </w:p>
+    <w:p>
+      <w:pPr>
+        <w:pStyle w:val="Body"/>
+        <w:rPr>
+          <w:sz w:val="24"/>
+          <w:szCs w:val="24"/>
+        </w:rPr>
+      </w:pPr>
+    </w:p>
+    <w:p>
+      <w:pPr>
+        <w:pStyle w:val="Body"/>
+        <w:ind w:left="284" w:hanging="284"/>
         <w:rPr>
           <w:b/>
           <w:bCs/>
           <w:sz w:val="24"/>
           <w:szCs w:val="24"/>
         </w:rPr>
-        <w:t>9. Manage Enquiries</w:t>
-      </w:r>
-    </w:p>
-    <w:p>
-      <w:pPr>
-        <w:pStyle w:val="Body"/>
-        <w:rPr>
-          <w:sz w:val="24"/>
-          <w:szCs w:val="24"/>
-        </w:rPr>
-      </w:pPr>
-      <w:r>
-        <w:rPr>
-          <w:sz w:val="24"/>
-          <w:szCs w:val="24"/>
-        </w:rPr>
-        <w:t>9.2 Description</w:t>
-      </w:r>
-    </w:p>
-    <w:p>
-      <w:pPr>
-        <w:pStyle w:val="Body"/>
-        <w:rPr>
-          <w:sz w:val="24"/>
-          <w:szCs w:val="24"/>
-        </w:rPr>
-      </w:pPr>
-      <w:r>
-        <w:rPr>
-          <w:sz w:val="24"/>
-          <w:szCs w:val="24"/>
-        </w:rPr>
-        <w:t>9.3 Trigger</w:t>
-      </w:r>
-    </w:p>
-    <w:p>
-      <w:pPr>
-        <w:pStyle w:val="Body"/>
-        <w:rPr>
-          <w:sz w:val="24"/>
-          <w:szCs w:val="24"/>
-        </w:rPr>
-      </w:pPr>
-      <w:r>
-        <w:rPr>
-          <w:sz w:val="24"/>
-          <w:szCs w:val="24"/>
-        </w:rPr>
-        <w:t>9.4 Pre-conditions</w:t>
-      </w:r>
-    </w:p>
-    <w:p>
-      <w:pPr>
-        <w:pStyle w:val="Body"/>
-        <w:rPr>
-          <w:sz w:val="24"/>
-          <w:szCs w:val="24"/>
-        </w:rPr>
-      </w:pPr>
-      <w:r>
-        <w:rPr>
-          <w:sz w:val="24"/>
-          <w:szCs w:val="24"/>
-        </w:rPr>
-        <w:t>9.5 Post-conditions</w:t>
-      </w:r>
-    </w:p>
-    <w:p>
-      <w:pPr>
-        <w:pStyle w:val="Body"/>
-        <w:rPr>
-          <w:sz w:val="24"/>
-          <w:szCs w:val="24"/>
-        </w:rPr>
-      </w:pPr>
-      <w:r>
-        <w:rPr>
-          <w:sz w:val="24"/>
-          <w:szCs w:val="24"/>
-        </w:rPr>
-        <w:t>9.6 Main Scenario</w:t>
-      </w:r>
-    </w:p>
-    <w:p>
-      <w:pPr>
-        <w:pStyle w:val="Body"/>
-        <w:rPr>
-          <w:sz w:val="24"/>
-          <w:szCs w:val="24"/>
-        </w:rPr>
-      </w:pPr>
-      <w:r>
-        <w:rPr>
-          <w:sz w:val="24"/>
-          <w:szCs w:val="24"/>
-        </w:rPr>
-        <w:t>9.7 Alternative Scenarios</w:t>
-      </w:r>
-    </w:p>
-    <w:p>
-      <w:pPr>
-        <w:pStyle w:val="Body"/>
-        <w:rPr>
-          <w:sz w:val="24"/>
-          <w:szCs w:val="24"/>
-        </w:rPr>
-      </w:pPr>
-      <w:r>
-        <w:rPr>
-          <w:sz w:val="24"/>
-          <w:szCs w:val="24"/>
-        </w:rPr>
-        <w:t xml:space="preserve">9.8 Special </w:t>
-      </w:r>
-      <w:r>
-        <w:rPr>
-          <w:sz w:val="24"/>
-          <w:szCs w:val="24"/>
-          <w:lang w:val="en-US"/>
-        </w:rPr>
-        <w:t>Requirements</w:t>
-      </w:r>
-    </w:p>
-    <w:p>
-      <w:pPr>
-        <w:pStyle w:val="Body"/>
-        <w:rPr>
-          <w:sz w:val="24"/>
-          <w:szCs w:val="24"/>
-        </w:rPr>
-      </w:pPr>
-      <w:r>
-        <w:rPr>
-          <w:sz w:val="24"/>
-          <w:szCs w:val="24"/>
-        </w:rPr>
-        <w:t>9.9 Notes</w:t>
-      </w:r>
-    </w:p>
-    <w:p>
-      <w:pPr>
-        <w:pStyle w:val="Body"/>
-        <w:rPr>
-          <w:sz w:val="24"/>
-          <w:szCs w:val="24"/>
-        </w:rPr>
-      </w:pPr>
-    </w:p>
-    <w:p>
-      <w:pPr>
-        <w:pStyle w:val="Body"/>
+      </w:pPr>
+      <w:r>
         <w:rPr>
           <w:b/>
           <w:bCs/>
           <w:sz w:val="24"/>
           <w:szCs w:val="24"/>
         </w:rPr>
-      </w:pPr>
-      <w:r>
-        <w:rPr>
-          <w:b/>
-          <w:bCs/>
-          <w:sz w:val="24"/>
-          <w:szCs w:val="24"/>
-        </w:rPr>
         <w:t>10. Make List of Candidates</w:t>
       </w:r>
     </w:p>
     <w:p>
       <w:pPr>
         <w:pStyle w:val="Body"/>
+        <w:ind w:left="284" w:hanging="284"/>
         <w:rPr>
           <w:sz w:val="24"/>
           <w:szCs w:val="24"/>
@@ -4708,6 +4559,25 @@
     <w:p>
       <w:pPr>
         <w:pStyle w:val="Body"/>
+        <w:ind w:left="284" w:hanging="284"/>
+        <w:rPr>
+          <w:sz w:val="24"/>
+          <w:szCs w:val="24"/>
+        </w:rPr>
+      </w:pPr>
+      <w:r>
+        <w:rPr>
+          <w:sz w:val="24"/>
+          <w:szCs w:val="24"/>
+        </w:rPr>
+        <w:tab/>
+        <w:t>User (advertiser)</w:t>
+      </w:r>
+    </w:p>
+    <w:p>
+      <w:pPr>
+        <w:pStyle w:val="Body"/>
+        <w:ind w:left="284" w:hanging="284"/>
         <w:rPr>
           <w:sz w:val="24"/>
           <w:szCs w:val="24"/>
@@ -4724,6 +4594,25 @@
     <w:p>
       <w:pPr>
         <w:pStyle w:val="Body"/>
+        <w:ind w:left="284" w:hanging="284"/>
+        <w:rPr>
+          <w:sz w:val="24"/>
+          <w:szCs w:val="24"/>
+        </w:rPr>
+      </w:pPr>
+      <w:r>
+        <w:rPr>
+          <w:sz w:val="24"/>
+          <w:szCs w:val="24"/>
+        </w:rPr>
+        <w:tab/>
+        <w:t>As an ad placer I want to compile a list of the most promising candidates.</w:t>
+      </w:r>
+    </w:p>
+    <w:p>
+      <w:pPr>
+        <w:pStyle w:val="Body"/>
+        <w:ind w:left="284" w:hanging="284"/>
         <w:rPr>
           <w:sz w:val="24"/>
           <w:szCs w:val="24"/>
@@ -4740,6 +4629,53 @@
     <w:p>
       <w:pPr>
         <w:pStyle w:val="Body"/>
+        <w:ind w:left="284" w:hanging="284"/>
+        <w:rPr>
+          <w:sz w:val="24"/>
+          <w:szCs w:val="24"/>
+        </w:rPr>
+      </w:pPr>
+      <w:r>
+        <w:rPr>
+          <w:sz w:val="24"/>
+          <w:szCs w:val="24"/>
+        </w:rPr>
+        <w:tab/>
+        <w:t xml:space="preserve">User enters the internal message system and clicks on </w:t>
+      </w:r>
+      <w:r>
+        <w:rPr>
+          <w:sz w:val="24"/>
+          <w:szCs w:val="24"/>
+        </w:rPr>
+        <w:t>„</w:t>
+      </w:r>
+      <w:r>
+        <w:rPr>
+          <w:sz w:val="24"/>
+          <w:szCs w:val="24"/>
+        </w:rPr>
+        <w:t>add contact to favorite candidates</w:t>
+      </w:r>
+      <w:r>
+        <w:rPr>
+          <w:sz w:val="24"/>
+          <w:szCs w:val="24"/>
+        </w:rPr>
+        <w:t>“</w:t>
+      </w:r>
+      <w:r>
+        <w:rPr>
+          <w:sz w:val="24"/>
+          <w:szCs w:val="24"/>
+        </w:rPr>
+        <w:t xml:space="preserve"> or User browses to one of his advertisements and clicks next to the list of favorite candidates "add candidate"</w:t>
+      </w:r>
+    </w:p>
+    <w:p>
+      <w:pPr>
+        <w:pStyle w:val="Body"/>
+        <w:ind w:left="284" w:hanging="284"/>
         <w:rPr>
           <w:sz w:val="24"/>
           <w:szCs w:val="24"/>
@@ -4756,6 +4692,93 @@
     <w:p>
       <w:pPr>
         <w:pStyle w:val="Body"/>
+        <w:ind w:left="284" w:hanging="284"/>
+        <w:rPr>
+          <w:sz w:val="24"/>
+          <w:szCs w:val="24"/>
+        </w:rPr>
+      </w:pPr>
+      <w:r>
+        <w:rPr>
+          <w:sz w:val="24"/>
+          <w:szCs w:val="24"/>
+        </w:rPr>
+        <w:tab/>
+        <w:t>a1. User is logged in</w:t>
+      </w:r>
+    </w:p>
+    <w:p>
+      <w:pPr>
+        <w:pStyle w:val="Body"/>
+        <w:ind w:left="284" w:hanging="284"/>
+        <w:rPr>
+          <w:sz w:val="24"/>
+          <w:szCs w:val="24"/>
+        </w:rPr>
+      </w:pPr>
+      <w:r>
+        <w:rPr>
+          <w:sz w:val="24"/>
+          <w:szCs w:val="24"/>
+        </w:rPr>
+        <w:tab/>
+        <w:t>a2. User has at least one conversation</w:t>
+      </w:r>
+    </w:p>
+    <w:p>
+      <w:pPr>
+        <w:pStyle w:val="Body"/>
+        <w:ind w:left="284" w:hanging="284"/>
+        <w:rPr>
+          <w:sz w:val="24"/>
+          <w:szCs w:val="24"/>
+        </w:rPr>
+      </w:pPr>
+      <w:r>
+        <w:rPr>
+          <w:sz w:val="24"/>
+          <w:szCs w:val="24"/>
+        </w:rPr>
+        <w:tab/>
+        <w:t>a4/</w:t>
+      </w:r>
+      <w:r>
+        <w:rPr>
+          <w:sz w:val="24"/>
+          <w:szCs w:val="24"/>
+        </w:rPr>
+        <w:t xml:space="preserve"> </w:t>
+      </w:r>
+      <w:r>
+        <w:rPr>
+          <w:sz w:val="24"/>
+          <w:szCs w:val="24"/>
+        </w:rPr>
+        <w:t>b1. User has at least one advertisement</w:t>
+      </w:r>
+    </w:p>
+    <w:p>
+      <w:pPr>
+        <w:pStyle w:val="Body"/>
+        <w:ind w:left="284" w:hanging="284"/>
+        <w:rPr>
+          <w:sz w:val="24"/>
+          <w:szCs w:val="24"/>
+        </w:rPr>
+      </w:pPr>
+      <w:r>
+        <w:rPr>
+          <w:sz w:val="24"/>
+          <w:szCs w:val="24"/>
+        </w:rPr>
+        <w:tab/>
+        <w:t>b2. User has at least one conversation / one contact.</w:t>
+      </w:r>
+    </w:p>
+    <w:p>
+      <w:pPr>
+        <w:pStyle w:val="Body"/>
+        <w:ind w:left="284" w:hanging="284"/>
         <w:rPr>
           <w:sz w:val="24"/>
           <w:szCs w:val="24"/>
@@ -4772,6 +4795,25 @@
     <w:p>
       <w:pPr>
         <w:pStyle w:val="Body"/>
+        <w:ind w:left="284" w:hanging="284"/>
+        <w:rPr>
+          <w:sz w:val="24"/>
+          <w:szCs w:val="24"/>
+        </w:rPr>
+      </w:pPr>
+      <w:r>
+        <w:rPr>
+          <w:sz w:val="24"/>
+          <w:szCs w:val="24"/>
+        </w:rPr>
+        <w:tab/>
+        <w:t>The list must be properly extended by the added candidate</w:t>
+      </w:r>
+    </w:p>
+    <w:p>
+      <w:pPr>
+        <w:pStyle w:val="Body"/>
+        <w:ind w:left="284" w:hanging="284"/>
         <w:rPr>
           <w:sz w:val="24"/>
           <w:szCs w:val="24"/>
@@ -4788,6 +4830,170 @@
     <w:p>
       <w:pPr>
         <w:pStyle w:val="Body"/>
+        <w:ind w:left="284" w:hanging="284"/>
+        <w:rPr>
+          <w:sz w:val="24"/>
+          <w:szCs w:val="24"/>
+        </w:rPr>
+      </w:pPr>
+      <w:r>
+        <w:rPr>
+          <w:sz w:val="24"/>
+          <w:szCs w:val="24"/>
+        </w:rPr>
+        <w:tab/>
+        <w:t>a1. User visits internal message system.</w:t>
+      </w:r>
+    </w:p>
+    <w:p>
+      <w:pPr>
+        <w:pStyle w:val="Body"/>
+        <w:ind w:left="284" w:hanging="284"/>
+        <w:rPr>
+          <w:sz w:val="24"/>
+          <w:szCs w:val="24"/>
+        </w:rPr>
+      </w:pPr>
+      <w:r>
+        <w:rPr>
+          <w:sz w:val="24"/>
+          <w:szCs w:val="24"/>
+        </w:rPr>
+        <w:tab/>
+        <w:t>a2. User selects a conversation.</w:t>
+      </w:r>
+    </w:p>
+    <w:p>
+      <w:pPr>
+        <w:pStyle w:val="Body"/>
+        <w:ind w:left="284" w:hanging="284"/>
+        <w:rPr>
+          <w:sz w:val="24"/>
+          <w:szCs w:val="24"/>
+        </w:rPr>
+      </w:pPr>
+      <w:r>
+        <w:rPr>
+          <w:sz w:val="24"/>
+          <w:szCs w:val="24"/>
+        </w:rPr>
+        <w:lastRenderedPageBreak/>
+        <w:tab/>
+        <w:t>a3. User clicks on "add user to favorite candidates"</w:t>
+      </w:r>
+    </w:p>
+    <w:p>
+      <w:pPr>
+        <w:pStyle w:val="Body"/>
+        <w:ind w:left="284" w:hanging="284"/>
+        <w:rPr>
+          <w:sz w:val="24"/>
+          <w:szCs w:val="24"/>
+        </w:rPr>
+      </w:pPr>
+      <w:r>
+        <w:rPr>
+          <w:sz w:val="24"/>
+          <w:szCs w:val="24"/>
+        </w:rPr>
+        <w:tab/>
+        <w:t>a4. User selects one of his current advertisements</w:t>
+      </w:r>
+    </w:p>
+    <w:p>
+      <w:pPr>
+        <w:pStyle w:val="Body"/>
+        <w:ind w:left="284" w:hanging="284"/>
+        <w:rPr>
+          <w:sz w:val="24"/>
+          <w:szCs w:val="24"/>
+        </w:rPr>
+      </w:pPr>
+      <w:r>
+        <w:rPr>
+          <w:sz w:val="24"/>
+          <w:szCs w:val="24"/>
+        </w:rPr>
+        <w:tab/>
+        <w:t>a5. User clicks on "add candidate"</w:t>
+      </w:r>
+    </w:p>
+    <w:p>
+      <w:pPr>
+        <w:pStyle w:val="Body"/>
+        <w:ind w:left="284" w:hanging="284"/>
+        <w:rPr>
+          <w:sz w:val="24"/>
+          <w:szCs w:val="24"/>
+        </w:rPr>
+      </w:pPr>
+      <w:r>
+        <w:rPr>
+          <w:sz w:val="24"/>
+          <w:szCs w:val="24"/>
+        </w:rPr>
+        <w:tab/>
+        <w:t>b1. User visits one of his advertisements and browses to the list of favorite candidates</w:t>
+      </w:r>
+    </w:p>
+    <w:p>
+      <w:pPr>
+        <w:pStyle w:val="Body"/>
+        <w:ind w:left="284" w:hanging="284"/>
+        <w:rPr>
+          <w:sz w:val="24"/>
+          <w:szCs w:val="24"/>
+        </w:rPr>
+      </w:pPr>
+      <w:r>
+        <w:rPr>
+          <w:sz w:val="24"/>
+          <w:szCs w:val="24"/>
+        </w:rPr>
+        <w:tab/>
+        <w:t>b2. User clicks on "add candidate"</w:t>
+      </w:r>
+    </w:p>
+    <w:p>
+      <w:pPr>
+        <w:pStyle w:val="Body"/>
+        <w:ind w:left="284" w:hanging="284"/>
+        <w:rPr>
+          <w:sz w:val="24"/>
+          <w:szCs w:val="24"/>
+        </w:rPr>
+      </w:pPr>
+      <w:r>
+        <w:rPr>
+          <w:sz w:val="24"/>
+          <w:szCs w:val="24"/>
+        </w:rPr>
+        <w:tab/>
+        <w:t>b3. User chooses one of his contacts (only contacts he added or all users he had a conversation with lately?)</w:t>
+      </w:r>
+    </w:p>
+    <w:p>
+      <w:pPr>
+        <w:pStyle w:val="Body"/>
+        <w:ind w:left="284" w:hanging="284"/>
+        <w:rPr>
+          <w:sz w:val="24"/>
+          <w:szCs w:val="24"/>
+        </w:rPr>
+      </w:pPr>
+      <w:r>
+        <w:rPr>
+          <w:sz w:val="24"/>
+          <w:szCs w:val="24"/>
+        </w:rPr>
+        <w:tab/>
+        <w:t>b4. User clicks on "add candidate"</w:t>
+      </w:r>
+    </w:p>
+    <w:p>
+      <w:pPr>
+        <w:pStyle w:val="Body"/>
+        <w:ind w:left="284" w:hanging="284"/>
         <w:rPr>
           <w:sz w:val="24"/>
           <w:szCs w:val="24"/>
@@ -4804,9 +5010,83 @@
     <w:p>
       <w:pPr>
         <w:pStyle w:val="Body"/>
-        <w:rPr>
-          <w:sz w:val="24"/>
-          <w:szCs w:val="24"/>
+        <w:ind w:left="284" w:hanging="284"/>
+        <w:rPr>
+          <w:sz w:val="24"/>
+          <w:szCs w:val="24"/>
+        </w:rPr>
+      </w:pPr>
+      <w:r>
+        <w:rPr>
+          <w:sz w:val="24"/>
+          <w:szCs w:val="24"/>
+        </w:rPr>
+        <w:tab/>
+        <w:t>a4: User has no advertisements.</w:t>
+      </w:r>
+    </w:p>
+    <w:p>
+      <w:pPr>
+        <w:pStyle w:val="Body"/>
+        <w:ind w:left="284" w:hanging="284"/>
+        <w:rPr>
+          <w:sz w:val="24"/>
+          <w:szCs w:val="24"/>
+        </w:rPr>
+      </w:pPr>
+      <w:r>
+        <w:rPr>
+          <w:sz w:val="24"/>
+          <w:szCs w:val="24"/>
+        </w:rPr>
+        <w:tab/>
+        <w:t xml:space="preserve">  1. Button "add candidate" isn't clickable, only the "cancel" button is.</w:t>
+      </w:r>
+    </w:p>
+    <w:p>
+      <w:pPr>
+        <w:pStyle w:val="Body"/>
+        <w:ind w:left="284" w:hanging="284"/>
+        <w:rPr>
+          <w:sz w:val="24"/>
+          <w:szCs w:val="24"/>
+        </w:rPr>
+      </w:pPr>
+      <w:r>
+        <w:rPr>
+          <w:sz w:val="24"/>
+          <w:szCs w:val="24"/>
+        </w:rPr>
+        <w:tab/>
+        <w:t>b3: User has neither added contacts nor at least one conversation.</w:t>
+      </w:r>
+    </w:p>
+    <w:p>
+      <w:pPr>
+        <w:pStyle w:val="Body"/>
+        <w:ind w:left="284" w:hanging="284"/>
+        <w:rPr>
+          <w:sz w:val="24"/>
+          <w:szCs w:val="24"/>
+        </w:rPr>
+      </w:pPr>
+      <w:r>
+        <w:rPr>
+          <w:sz w:val="24"/>
+          <w:szCs w:val="24"/>
+        </w:rPr>
+        <w:tab/>
+        <w:t xml:space="preserve">  1. Button "add candidate" isn't clickable, only the "cancel" button is.</w:t>
+      </w:r>
+    </w:p>
+    <w:p>
+      <w:pPr>
+        <w:pStyle w:val="Body"/>
+        <w:ind w:left="284" w:hanging="284"/>
+        <w:rPr>
+          <w:sz w:val="24"/>
+          <w:szCs w:val="24"/>
+          <w:lang w:val="en-US"/>
         </w:rPr>
       </w:pPr>
       <w:r>
@@ -4828,6 +5108,50 @@
     <w:p>
       <w:pPr>
         <w:pStyle w:val="Body"/>
+        <w:ind w:left="284" w:hanging="284"/>
+        <w:rPr>
+          <w:sz w:val="24"/>
+          <w:szCs w:val="24"/>
+          <w:lang w:val="en-US"/>
+        </w:rPr>
+      </w:pPr>
+      <w:r>
+        <w:rPr>
+          <w:sz w:val="24"/>
+          <w:szCs w:val="24"/>
+          <w:lang w:val="en-US"/>
+        </w:rPr>
+        <w:tab/>
+        <w:t>Nonfunctional requirements:</w:t>
+      </w:r>
+    </w:p>
+    <w:p>
+      <w:pPr>
+        <w:pStyle w:val="Body"/>
+        <w:numPr>
+          <w:ilvl w:val="0"/>
+          <w:numId w:val="22"/>
+        </w:numPr>
+        <w:ind w:left="567" w:hanging="283"/>
+        <w:rPr>
+          <w:sz w:val="24"/>
+          <w:szCs w:val="24"/>
+          <w:lang w:val="en-US"/>
+        </w:rPr>
+      </w:pPr>
+      <w:r>
+        <w:rPr>
+          <w:sz w:val="24"/>
+          <w:szCs w:val="24"/>
+          <w:lang w:val="en-US"/>
+        </w:rPr>
+        <w:t>The list is limited to 20 candidates</w:t>
+      </w:r>
+    </w:p>
+    <w:p>
+      <w:pPr>
+        <w:pStyle w:val="Body"/>
+        <w:ind w:left="284" w:hanging="284"/>
         <w:rPr>
           <w:sz w:val="24"/>
           <w:szCs w:val="24"/>
@@ -4844,7 +5168,27 @@
     <w:p>
       <w:pPr>
         <w:pStyle w:val="Body"/>
-      </w:pPr>
+        <w:ind w:left="284" w:hanging="284"/>
+        <w:rPr>
+          <w:sz w:val="24"/>
+          <w:szCs w:val="24"/>
+        </w:rPr>
+      </w:pPr>
+      <w:r>
+        <w:rPr>
+          <w:sz w:val="24"/>
+          <w:szCs w:val="24"/>
+        </w:rPr>
+        <w:tab/>
+        <w:t xml:space="preserve">Are the two cases (add contact in message system/add contact at the advertisement) two different use cases? </w:t>
+      </w:r>
+    </w:p>
+    <w:p>
+      <w:pPr>
+        <w:pStyle w:val="Body"/>
+      </w:pPr>
+      <w:bookmarkStart w:id="0" w:name="_GoBack"/>
+      <w:bookmarkEnd w:id="0"/>
     </w:p>
     <w:p>
       <w:pPr>
@@ -4899,8 +5243,8 @@
     </w:p>
     <w:p/>
     <w:sectPr>
-      <w:headerReference w:type="default" r:id="rId8"/>
-      <w:footerReference w:type="default" r:id="rId9"/>
+      <w:headerReference w:type="default" r:id="rId9"/>
+      <w:footerReference w:type="default" r:id="rId10"/>
       <w:pgSz w:w="11906" w:h="16838"/>
       <w:pgMar w:top="1134" w:right="1134" w:bottom="1134" w:left="1134" w:header="709" w:footer="850" w:gutter="0"/>
       <w:cols w:space="720"/>
@@ -4910,7 +5254,7 @@
 </file>
 
 <file path=word/endnotes.xml><?xml version="1.0" encoding="utf-8"?>
-<w:endnotes xmlns:wpc="http://schemas.microsoft.com/office/word/2010/wordprocessingCanvas" xmlns:mc="http://schemas.openxmlformats.org/markup-compatibility/2006" xmlns:o="urn:schemas-microsoft-com:office:office" xmlns:r="http://schemas.openxmlformats.org/officeDocument/2006/relationships" xmlns:m="http://schemas.openxmlformats.org/officeDocument/2006/math" xmlns:v="urn:schemas-microsoft-com:vml" xmlns:wp14="http://schemas.microsoft.com/office/word/2010/wordprocessingDrawing" xmlns:wp="http://schemas.openxmlformats.org/drawingml/2006/wordprocessingDrawing" xmlns:w10="urn:schemas-microsoft-com:office:word" xmlns:w="http://schemas.openxmlformats.org/wordprocessingml/2006/main" xmlns:w14="http://schemas.microsoft.com/office/word/2010/wordml" xmlns:w15="http://schemas.microsoft.com/office/word/2012/wordml" xmlns:wpg="http://schemas.microsoft.com/office/word/2010/wordprocessingGroup" xmlns:wpi="http://schemas.microsoft.com/office/word/2010/wordprocessingInk" xmlns:wne="http://schemas.microsoft.com/office/word/2006/wordml" xmlns:wps="http://schemas.microsoft.com/office/word/2010/wordprocessingShape" mc:Ignorable="w14 w15 wp14">
+<w:endnotes xmlns:wpc="http://schemas.microsoft.com/office/word/2010/wordprocessingCanvas" xmlns:mo="http://schemas.microsoft.com/office/mac/office/2008/main" xmlns:mc="http://schemas.openxmlformats.org/markup-compatibility/2006" xmlns:mv="urn:schemas-microsoft-com:mac:vml" xmlns:o="urn:schemas-microsoft-com:office:office" xmlns:r="http://schemas.openxmlformats.org/officeDocument/2006/relationships" xmlns:m="http://schemas.openxmlformats.org/officeDocument/2006/math" xmlns:v="urn:schemas-microsoft-com:vml" xmlns:wp14="http://schemas.microsoft.com/office/word/2010/wordprocessingDrawing" xmlns:wp="http://schemas.openxmlformats.org/drawingml/2006/wordprocessingDrawing" xmlns:w10="urn:schemas-microsoft-com:office:word" xmlns:w="http://schemas.openxmlformats.org/wordprocessingml/2006/main" xmlns:w14="http://schemas.microsoft.com/office/word/2010/wordml" xmlns:wpg="http://schemas.microsoft.com/office/word/2010/wordprocessingGroup" xmlns:wpi="http://schemas.microsoft.com/office/word/2010/wordprocessingInk" xmlns:wne="http://schemas.microsoft.com/office/word/2006/wordml" xmlns:wps="http://schemas.microsoft.com/office/word/2010/wordprocessingShape" mc:Ignorable="w14 wp14">
   <w:endnote w:type="separator" w:id="-1">
     <w:p>
       <w:r>
@@ -4929,13 +5273,13 @@
 </file>
 
 <file path=word/footer1.xml><?xml version="1.0" encoding="utf-8"?>
-<w:ftr xmlns:wpc="http://schemas.microsoft.com/office/word/2010/wordprocessingCanvas" xmlns:mc="http://schemas.openxmlformats.org/markup-compatibility/2006" xmlns:o="urn:schemas-microsoft-com:office:office" xmlns:r="http://schemas.openxmlformats.org/officeDocument/2006/relationships" xmlns:m="http://schemas.openxmlformats.org/officeDocument/2006/math" xmlns:v="urn:schemas-microsoft-com:vml" xmlns:wp14="http://schemas.microsoft.com/office/word/2010/wordprocessingDrawing" xmlns:wp="http://schemas.openxmlformats.org/drawingml/2006/wordprocessingDrawing" xmlns:w10="urn:schemas-microsoft-com:office:word" xmlns:w="http://schemas.openxmlformats.org/wordprocessingml/2006/main" xmlns:w14="http://schemas.microsoft.com/office/word/2010/wordml" xmlns:w15="http://schemas.microsoft.com/office/word/2012/wordml" xmlns:wpg="http://schemas.microsoft.com/office/word/2010/wordprocessingGroup" xmlns:wpi="http://schemas.microsoft.com/office/word/2010/wordprocessingInk" xmlns:wne="http://schemas.microsoft.com/office/word/2006/wordml" xmlns:wps="http://schemas.microsoft.com/office/word/2010/wordprocessingShape" mc:Ignorable="w14 w15 wp14">
+<w:ftr xmlns:wpc="http://schemas.microsoft.com/office/word/2010/wordprocessingCanvas" xmlns:mo="http://schemas.microsoft.com/office/mac/office/2008/main" xmlns:mc="http://schemas.openxmlformats.org/markup-compatibility/2006" xmlns:mv="urn:schemas-microsoft-com:mac:vml" xmlns:o="urn:schemas-microsoft-com:office:office" xmlns:r="http://schemas.openxmlformats.org/officeDocument/2006/relationships" xmlns:m="http://schemas.openxmlformats.org/officeDocument/2006/math" xmlns:v="urn:schemas-microsoft-com:vml" xmlns:wp14="http://schemas.microsoft.com/office/word/2010/wordprocessingDrawing" xmlns:wp="http://schemas.openxmlformats.org/drawingml/2006/wordprocessingDrawing" xmlns:w10="urn:schemas-microsoft-com:office:word" xmlns:w="http://schemas.openxmlformats.org/wordprocessingml/2006/main" xmlns:w14="http://schemas.microsoft.com/office/word/2010/wordml" xmlns:wpg="http://schemas.microsoft.com/office/word/2010/wordprocessingGroup" xmlns:wpi="http://schemas.microsoft.com/office/word/2010/wordprocessingInk" xmlns:wne="http://schemas.microsoft.com/office/word/2006/wordml" xmlns:wps="http://schemas.microsoft.com/office/word/2010/wordprocessingShape" mc:Ignorable="w14 wp14">
   <w:p/>
 </w:ftr>
 </file>
 
 <file path=word/footnotes.xml><?xml version="1.0" encoding="utf-8"?>
-<w:footnotes xmlns:wpc="http://schemas.microsoft.com/office/word/2010/wordprocessingCanvas" xmlns:mc="http://schemas.openxmlformats.org/markup-compatibility/2006" xmlns:o="urn:schemas-microsoft-com:office:office" xmlns:r="http://schemas.openxmlformats.org/officeDocument/2006/relationships" xmlns:m="http://schemas.openxmlformats.org/officeDocument/2006/math" xmlns:v="urn:schemas-microsoft-com:vml" xmlns:wp14="http://schemas.microsoft.com/office/word/2010/wordprocessingDrawing" xmlns:wp="http://schemas.openxmlformats.org/drawingml/2006/wordprocessingDrawing" xmlns:w10="urn:schemas-microsoft-com:office:word" xmlns:w="http://schemas.openxmlformats.org/wordprocessingml/2006/main" xmlns:w14="http://schemas.microsoft.com/office/word/2010/wordml" xmlns:w15="http://schemas.microsoft.com/office/word/2012/wordml" xmlns:wpg="http://schemas.microsoft.com/office/word/2010/wordprocessingGroup" xmlns:wpi="http://schemas.microsoft.com/office/word/2010/wordprocessingInk" xmlns:wne="http://schemas.microsoft.com/office/word/2006/wordml" xmlns:wps="http://schemas.microsoft.com/office/word/2010/wordprocessingShape" mc:Ignorable="w14 w15 wp14">
+<w:footnotes xmlns:wpc="http://schemas.microsoft.com/office/word/2010/wordprocessingCanvas" xmlns:mo="http://schemas.microsoft.com/office/mac/office/2008/main" xmlns:mc="http://schemas.openxmlformats.org/markup-compatibility/2006" xmlns:mv="urn:schemas-microsoft-com:mac:vml" xmlns:o="urn:schemas-microsoft-com:office:office" xmlns:r="http://schemas.openxmlformats.org/officeDocument/2006/relationships" xmlns:m="http://schemas.openxmlformats.org/officeDocument/2006/math" xmlns:v="urn:schemas-microsoft-com:vml" xmlns:wp14="http://schemas.microsoft.com/office/word/2010/wordprocessingDrawing" xmlns:wp="http://schemas.openxmlformats.org/drawingml/2006/wordprocessingDrawing" xmlns:w10="urn:schemas-microsoft-com:office:word" xmlns:w="http://schemas.openxmlformats.org/wordprocessingml/2006/main" xmlns:w14="http://schemas.microsoft.com/office/word/2010/wordml" xmlns:wpg="http://schemas.microsoft.com/office/word/2010/wordprocessingGroup" xmlns:wpi="http://schemas.microsoft.com/office/word/2010/wordprocessingInk" xmlns:wne="http://schemas.microsoft.com/office/word/2006/wordml" xmlns:wps="http://schemas.microsoft.com/office/word/2010/wordprocessingShape" mc:Ignorable="w14 wp14">
   <w:footnote w:type="separator" w:id="-1">
     <w:p>
       <w:r>
@@ -4954,13 +5298,13 @@
 </file>
 
 <file path=word/header1.xml><?xml version="1.0" encoding="utf-8"?>
-<w:hdr xmlns:wpc="http://schemas.microsoft.com/office/word/2010/wordprocessingCanvas" xmlns:mc="http://schemas.openxmlformats.org/markup-compatibility/2006" xmlns:o="urn:schemas-microsoft-com:office:office" xmlns:r="http://schemas.openxmlformats.org/officeDocument/2006/relationships" xmlns:m="http://schemas.openxmlformats.org/officeDocument/2006/math" xmlns:v="urn:schemas-microsoft-com:vml" xmlns:wp14="http://schemas.microsoft.com/office/word/2010/wordprocessingDrawing" xmlns:wp="http://schemas.openxmlformats.org/drawingml/2006/wordprocessingDrawing" xmlns:w10="urn:schemas-microsoft-com:office:word" xmlns:w="http://schemas.openxmlformats.org/wordprocessingml/2006/main" xmlns:w14="http://schemas.microsoft.com/office/word/2010/wordml" xmlns:w15="http://schemas.microsoft.com/office/word/2012/wordml" xmlns:wpg="http://schemas.microsoft.com/office/word/2010/wordprocessingGroup" xmlns:wpi="http://schemas.microsoft.com/office/word/2010/wordprocessingInk" xmlns:wne="http://schemas.microsoft.com/office/word/2006/wordml" xmlns:wps="http://schemas.microsoft.com/office/word/2010/wordprocessingShape" mc:Ignorable="w14 w15 wp14">
+<w:hdr xmlns:wpc="http://schemas.microsoft.com/office/word/2010/wordprocessingCanvas" xmlns:mo="http://schemas.microsoft.com/office/mac/office/2008/main" xmlns:mc="http://schemas.openxmlformats.org/markup-compatibility/2006" xmlns:mv="urn:schemas-microsoft-com:mac:vml" xmlns:o="urn:schemas-microsoft-com:office:office" xmlns:r="http://schemas.openxmlformats.org/officeDocument/2006/relationships" xmlns:m="http://schemas.openxmlformats.org/officeDocument/2006/math" xmlns:v="urn:schemas-microsoft-com:vml" xmlns:wp14="http://schemas.microsoft.com/office/word/2010/wordprocessingDrawing" xmlns:wp="http://schemas.openxmlformats.org/drawingml/2006/wordprocessingDrawing" xmlns:w10="urn:schemas-microsoft-com:office:word" xmlns:w="http://schemas.openxmlformats.org/wordprocessingml/2006/main" xmlns:w14="http://schemas.microsoft.com/office/word/2010/wordml" xmlns:wpg="http://schemas.microsoft.com/office/word/2010/wordprocessingGroup" xmlns:wpi="http://schemas.microsoft.com/office/word/2010/wordprocessingInk" xmlns:wne="http://schemas.microsoft.com/office/word/2006/wordml" xmlns:wps="http://schemas.microsoft.com/office/word/2010/wordprocessingShape" mc:Ignorable="w14 wp14">
   <w:p/>
 </w:hdr>
 </file>
 
 <file path=word/numbering.xml><?xml version="1.0" encoding="utf-8"?>
-<w:numbering xmlns:wpc="http://schemas.microsoft.com/office/word/2010/wordprocessingCanvas" xmlns:mc="http://schemas.openxmlformats.org/markup-compatibility/2006" xmlns:o="urn:schemas-microsoft-com:office:office" xmlns:r="http://schemas.openxmlformats.org/officeDocument/2006/relationships" xmlns:m="http://schemas.openxmlformats.org/officeDocument/2006/math" xmlns:v="urn:schemas-microsoft-com:vml" xmlns:wp14="http://schemas.microsoft.com/office/word/2010/wordprocessingDrawing" xmlns:wp="http://schemas.openxmlformats.org/drawingml/2006/wordprocessingDrawing" xmlns:w10="urn:schemas-microsoft-com:office:word" xmlns:w="http://schemas.openxmlformats.org/wordprocessingml/2006/main" xmlns:w14="http://schemas.microsoft.com/office/word/2010/wordml" xmlns:w15="http://schemas.microsoft.com/office/word/2012/wordml" xmlns:wpg="http://schemas.microsoft.com/office/word/2010/wordprocessingGroup" xmlns:wpi="http://schemas.microsoft.com/office/word/2010/wordprocessingInk" xmlns:wne="http://schemas.microsoft.com/office/word/2006/wordml" xmlns:wps="http://schemas.microsoft.com/office/word/2010/wordprocessingShape" mc:Ignorable="w14 w15 wp14">
+<w:numbering xmlns:wpc="http://schemas.microsoft.com/office/word/2010/wordprocessingCanvas" xmlns:mo="http://schemas.microsoft.com/office/mac/office/2008/main" xmlns:mc="http://schemas.openxmlformats.org/markup-compatibility/2006" xmlns:mv="urn:schemas-microsoft-com:mac:vml" xmlns:o="urn:schemas-microsoft-com:office:office" xmlns:r="http://schemas.openxmlformats.org/officeDocument/2006/relationships" xmlns:m="http://schemas.openxmlformats.org/officeDocument/2006/math" xmlns:v="urn:schemas-microsoft-com:vml" xmlns:wp14="http://schemas.microsoft.com/office/word/2010/wordprocessingDrawing" xmlns:wp="http://schemas.openxmlformats.org/drawingml/2006/wordprocessingDrawing" xmlns:w10="urn:schemas-microsoft-com:office:word" xmlns:w="http://schemas.openxmlformats.org/wordprocessingml/2006/main" xmlns:w14="http://schemas.microsoft.com/office/word/2010/wordml" xmlns:wpg="http://schemas.microsoft.com/office/word/2010/wordprocessingGroup" xmlns:wpi="http://schemas.microsoft.com/office/word/2010/wordprocessingInk" xmlns:wne="http://schemas.microsoft.com/office/word/2006/wordml" xmlns:wps="http://schemas.microsoft.com/office/word/2010/wordprocessingShape" mc:Ignorable="w14 wp14">
   <w:abstractNum w:abstractNumId="0">
     <w:nsid w:val="0AEB191F"/>
     <w:multiLevelType w:val="multilevel"/>
@@ -9157,6 +9501,12 @@
     </w:lvl>
   </w:abstractNum>
   <w:abstractNum w:abstractNumId="20">
+    <w:nsid w:val="720F091C"/>
+    <w:multiLevelType w:val="multilevel"/>
+    <w:tmpl w:val="3B5C948A"/>
+    <w:numStyleLink w:val="Numbered"/>
+  </w:abstractNum>
+  <w:abstractNum w:abstractNumId="21">
     <w:nsid w:val="7801185B"/>
     <w:multiLevelType w:val="multilevel"/>
     <w:tmpl w:val="3B5C948A"/>
@@ -9370,7 +9720,7 @@
     <w:abstractNumId w:val="5"/>
   </w:num>
   <w:num w:numId="19">
-    <w:abstractNumId w:val="20"/>
+    <w:abstractNumId w:val="21"/>
   </w:num>
   <w:num w:numId="20">
     <w:abstractNumId w:val="0"/>
@@ -9378,11 +9728,33 @@
   <w:num w:numId="21">
     <w:abstractNumId w:val="4"/>
   </w:num>
+  <w:num w:numId="22">
+    <w:abstractNumId w:val="20"/>
+    <w:lvlOverride w:ilvl="0">
+      <w:lvl w:ilvl="0">
+        <w:start w:val="1"/>
+        <w:numFmt w:val="decimal"/>
+        <w:lvlText w:val="%1."/>
+        <w:lvlJc w:val="left"/>
+        <w:pPr>
+          <w:tabs>
+            <w:tab w:val="num" w:pos="960"/>
+          </w:tabs>
+          <w:ind w:left="960" w:hanging="393"/>
+        </w:pPr>
+        <w:rPr>
+          <w:position w:val="0"/>
+          <w:sz w:val="24"/>
+          <w:szCs w:val="24"/>
+        </w:rPr>
+      </w:lvl>
+    </w:lvlOverride>
+  </w:num>
 </w:numbering>
 </file>
 
 <file path=word/styles.xml><?xml version="1.0" encoding="utf-8"?>
-<w:styles xmlns:mc="http://schemas.openxmlformats.org/markup-compatibility/2006" xmlns:r="http://schemas.openxmlformats.org/officeDocument/2006/relationships" xmlns:w="http://schemas.openxmlformats.org/wordprocessingml/2006/main" xmlns:w14="http://schemas.microsoft.com/office/word/2010/wordml" xmlns:w15="http://schemas.microsoft.com/office/word/2012/wordml" mc:Ignorable="w14 w15">
+<w:styles xmlns:mc="http://schemas.openxmlformats.org/markup-compatibility/2006" xmlns:r="http://schemas.openxmlformats.org/officeDocument/2006/relationships" xmlns:w="http://schemas.openxmlformats.org/wordprocessingml/2006/main" xmlns:w14="http://schemas.microsoft.com/office/word/2010/wordml" mc:Ignorable="w14">
   <w:docDefaults>
     <w:rPrDefault>
       <w:rPr>
@@ -9404,378 +9776,153 @@
       </w:pPr>
     </w:pPrDefault>
   </w:docDefaults>
-  <w:latentStyles w:defLockedState="0" w:defUIPriority="99" w:defSemiHidden="0" w:defUnhideWhenUsed="0" w:defQFormat="0" w:count="371">
-    <w:lsdException w:name="Normal" w:uiPriority="0" w:qFormat="1"/>
-    <w:lsdException w:name="heading 1" w:uiPriority="9" w:qFormat="1"/>
-    <w:lsdException w:name="heading 2" w:semiHidden="1" w:uiPriority="9" w:unhideWhenUsed="1" w:qFormat="1"/>
-    <w:lsdException w:name="heading 3" w:semiHidden="1" w:uiPriority="9" w:unhideWhenUsed="1" w:qFormat="1"/>
-    <w:lsdException w:name="heading 4" w:semiHidden="1" w:uiPriority="9" w:unhideWhenUsed="1" w:qFormat="1"/>
-    <w:lsdException w:name="heading 5" w:semiHidden="1" w:uiPriority="9" w:unhideWhenUsed="1" w:qFormat="1"/>
-    <w:lsdException w:name="heading 6" w:semiHidden="1" w:uiPriority="9" w:unhideWhenUsed="1" w:qFormat="1"/>
-    <w:lsdException w:name="heading 7" w:semiHidden="1" w:uiPriority="9" w:unhideWhenUsed="1" w:qFormat="1"/>
-    <w:lsdException w:name="heading 8" w:semiHidden="1" w:uiPriority="9" w:unhideWhenUsed="1" w:qFormat="1"/>
-    <w:lsdException w:name="heading 9" w:semiHidden="1" w:uiPriority="9" w:unhideWhenUsed="1" w:qFormat="1"/>
-    <w:lsdException w:name="index 1" w:semiHidden="1" w:unhideWhenUsed="1"/>
-    <w:lsdException w:name="index 2" w:semiHidden="1" w:unhideWhenUsed="1"/>
-    <w:lsdException w:name="index 3" w:semiHidden="1" w:unhideWhenUsed="1"/>
-    <w:lsdException w:name="index 4" w:semiHidden="1" w:unhideWhenUsed="1"/>
-    <w:lsdException w:name="index 5" w:semiHidden="1" w:unhideWhenUsed="1"/>
-    <w:lsdException w:name="index 6" w:semiHidden="1" w:unhideWhenUsed="1"/>
-    <w:lsdException w:name="index 7" w:semiHidden="1" w:unhideWhenUsed="1"/>
-    <w:lsdException w:name="index 8" w:semiHidden="1" w:unhideWhenUsed="1"/>
-    <w:lsdException w:name="index 9" w:semiHidden="1" w:unhideWhenUsed="1"/>
-    <w:lsdException w:name="toc 1" w:semiHidden="1" w:uiPriority="39" w:unhideWhenUsed="1"/>
-    <w:lsdException w:name="toc 2" w:semiHidden="1" w:uiPriority="39" w:unhideWhenUsed="1"/>
-    <w:lsdException w:name="toc 3" w:semiHidden="1" w:uiPriority="39" w:unhideWhenUsed="1"/>
-    <w:lsdException w:name="toc 4" w:semiHidden="1" w:uiPriority="39" w:unhideWhenUsed="1"/>
-    <w:lsdException w:name="toc 5" w:semiHidden="1" w:uiPriority="39" w:unhideWhenUsed="1"/>
-    <w:lsdException w:name="toc 6" w:semiHidden="1" w:uiPriority="39" w:unhideWhenUsed="1"/>
-    <w:lsdException w:name="toc 7" w:semiHidden="1" w:uiPriority="39" w:unhideWhenUsed="1"/>
-    <w:lsdException w:name="toc 8" w:semiHidden="1" w:uiPriority="39" w:unhideWhenUsed="1"/>
-    <w:lsdException w:name="toc 9" w:semiHidden="1" w:uiPriority="39" w:unhideWhenUsed="1"/>
-    <w:lsdException w:name="Normal Indent" w:semiHidden="1" w:unhideWhenUsed="1"/>
-    <w:lsdException w:name="footnote text" w:semiHidden="1" w:unhideWhenUsed="1"/>
-    <w:lsdException w:name="annotation text" w:semiHidden="1" w:unhideWhenUsed="1"/>
-    <w:lsdException w:name="header" w:semiHidden="1" w:unhideWhenUsed="1"/>
-    <w:lsdException w:name="footer" w:semiHidden="1" w:unhideWhenUsed="1"/>
-    <w:lsdException w:name="index heading" w:semiHidden="1" w:unhideWhenUsed="1"/>
-    <w:lsdException w:name="caption" w:semiHidden="1" w:uiPriority="35" w:unhideWhenUsed="1" w:qFormat="1"/>
-    <w:lsdException w:name="table of figures" w:semiHidden="1" w:unhideWhenUsed="1"/>
-    <w:lsdException w:name="envelope address" w:semiHidden="1" w:unhideWhenUsed="1"/>
-    <w:lsdException w:name="envelope return" w:semiHidden="1" w:unhideWhenUsed="1"/>
-    <w:lsdException w:name="footnote reference" w:semiHidden="1" w:unhideWhenUsed="1"/>
-    <w:lsdException w:name="annotation reference" w:semiHidden="1" w:unhideWhenUsed="1"/>
-    <w:lsdException w:name="line number" w:semiHidden="1" w:unhideWhenUsed="1"/>
-    <w:lsdException w:name="page number" w:semiHidden="1" w:unhideWhenUsed="1"/>
-    <w:lsdException w:name="endnote reference" w:semiHidden="1" w:unhideWhenUsed="1"/>
-    <w:lsdException w:name="endnote text" w:semiHidden="1" w:unhideWhenUsed="1"/>
-    <w:lsdException w:name="table of authorities" w:semiHidden="1" w:unhideWhenUsed="1"/>
-    <w:lsdException w:name="macro" w:semiHidden="1" w:unhideWhenUsed="1"/>
-    <w:lsdException w:name="toa heading" w:semiHidden="1" w:unhideWhenUsed="1"/>
-    <w:lsdException w:name="List" w:semiHidden="1" w:unhideWhenUsed="1"/>
-    <w:lsdException w:name="List Bullet" w:semiHidden="1" w:unhideWhenUsed="1"/>
-    <w:lsdException w:name="List Number" w:semiHidden="1" w:unhideWhenUsed="1"/>
-    <w:lsdException w:name="List 2" w:semiHidden="1" w:unhideWhenUsed="1"/>
-    <w:lsdException w:name="List 3" w:semiHidden="1" w:unhideWhenUsed="1"/>
-    <w:lsdException w:name="List 4" w:semiHidden="1" w:unhideWhenUsed="1"/>
-    <w:lsdException w:name="List 5" w:semiHidden="1" w:unhideWhenUsed="1"/>
-    <w:lsdException w:name="List Bullet 2" w:semiHidden="1" w:unhideWhenUsed="1"/>
-    <w:lsdException w:name="List Bullet 3" w:semiHidden="1" w:unhideWhenUsed="1"/>
-    <w:lsdException w:name="List Bullet 4" w:semiHidden="1" w:unhideWhenUsed="1"/>
-    <w:lsdException w:name="List Bullet 5" w:semiHidden="1" w:unhideWhenUsed="1"/>
-    <w:lsdException w:name="List Number 2" w:semiHidden="1" w:unhideWhenUsed="1"/>
-    <w:lsdException w:name="List Number 3" w:semiHidden="1" w:unhideWhenUsed="1"/>
-    <w:lsdException w:name="List Number 4" w:semiHidden="1" w:unhideWhenUsed="1"/>
-    <w:lsdException w:name="List Number 5" w:semiHidden="1" w:unhideWhenUsed="1"/>
-    <w:lsdException w:name="Title" w:uiPriority="10" w:qFormat="1"/>
-    <w:lsdException w:name="Closing" w:semiHidden="1" w:unhideWhenUsed="1"/>
-    <w:lsdException w:name="Signature" w:semiHidden="1" w:unhideWhenUsed="1"/>
-    <w:lsdException w:name="Default Paragraph Font" w:semiHidden="1" w:uiPriority="1" w:unhideWhenUsed="1"/>
-    <w:lsdException w:name="Body Text" w:semiHidden="1" w:unhideWhenUsed="1"/>
-    <w:lsdException w:name="Body Text Indent" w:semiHidden="1" w:unhideWhenUsed="1"/>
-    <w:lsdException w:name="List Continue" w:semiHidden="1" w:unhideWhenUsed="1"/>
-    <w:lsdException w:name="List Continue 2" w:semiHidden="1" w:unhideWhenUsed="1"/>
-    <w:lsdException w:name="List Continue 3" w:semiHidden="1" w:unhideWhenUsed="1"/>
-    <w:lsdException w:name="List Continue 4" w:semiHidden="1" w:unhideWhenUsed="1"/>
-    <w:lsdException w:name="List Continue 5" w:semiHidden="1" w:unhideWhenUsed="1"/>
-    <w:lsdException w:name="Message Header" w:semiHidden="1" w:unhideWhenUsed="1"/>
-    <w:lsdException w:name="Subtitle" w:uiPriority="11" w:qFormat="1"/>
-    <w:lsdException w:name="Salutation" w:semiHidden="1" w:unhideWhenUsed="1"/>
-    <w:lsdException w:name="Date" w:semiHidden="1" w:unhideWhenUsed="1"/>
-    <w:lsdException w:name="Body Text First Indent" w:semiHidden="1" w:unhideWhenUsed="1"/>
-    <w:lsdException w:name="Body Text First Indent 2" w:semiHidden="1" w:unhideWhenUsed="1"/>
-    <w:lsdException w:name="Note Heading" w:semiHidden="1" w:unhideWhenUsed="1"/>
-    <w:lsdException w:name="Body Text 2" w:semiHidden="1" w:unhideWhenUsed="1"/>
-    <w:lsdException w:name="Body Text 3" w:semiHidden="1" w:unhideWhenUsed="1"/>
-    <w:lsdException w:name="Body Text Indent 2" w:semiHidden="1" w:unhideWhenUsed="1"/>
-    <w:lsdException w:name="Body Text Indent 3" w:semiHidden="1" w:unhideWhenUsed="1"/>
-    <w:lsdException w:name="Block Text" w:semiHidden="1" w:unhideWhenUsed="1"/>
-    <w:lsdException w:name="Hyperlink" w:semiHidden="1" w:unhideWhenUsed="1"/>
-    <w:lsdException w:name="FollowedHyperlink" w:semiHidden="1" w:unhideWhenUsed="1"/>
-    <w:lsdException w:name="Strong" w:uiPriority="22" w:qFormat="1"/>
-    <w:lsdException w:name="Emphasis" w:uiPriority="20" w:qFormat="1"/>
-    <w:lsdException w:name="Document Map" w:semiHidden="1" w:unhideWhenUsed="1"/>
-    <w:lsdException w:name="Plain Text" w:semiHidden="1" w:unhideWhenUsed="1"/>
-    <w:lsdException w:name="E-mail Signature" w:semiHidden="1" w:unhideWhenUsed="1"/>
-    <w:lsdException w:name="HTML Top of Form" w:semiHidden="1" w:unhideWhenUsed="1"/>
-    <w:lsdException w:name="HTML Bottom of Form" w:semiHidden="1" w:unhideWhenUsed="1"/>
-    <w:lsdException w:name="Normal (Web)" w:semiHidden="1" w:unhideWhenUsed="1"/>
-    <w:lsdException w:name="HTML Acronym" w:semiHidden="1" w:unhideWhenUsed="1"/>
-    <w:lsdException w:name="HTML Address" w:semiHidden="1" w:unhideWhenUsed="1"/>
-    <w:lsdException w:name="HTML Cite" w:semiHidden="1" w:unhideWhenUsed="1"/>
-    <w:lsdException w:name="HTML Code" w:semiHidden="1" w:unhideWhenUsed="1"/>
-    <w:lsdException w:name="HTML Definition" w:semiHidden="1" w:unhideWhenUsed="1"/>
-    <w:lsdException w:name="HTML Keyboard" w:semiHidden="1" w:unhideWhenUsed="1"/>
-    <w:lsdException w:name="HTML Preformatted" w:semiHidden="1" w:unhideWhenUsed="1"/>
-    <w:lsdException w:name="HTML Sample" w:semiHidden="1" w:unhideWhenUsed="1"/>
-    <w:lsdException w:name="HTML Typewriter" w:semiHidden="1" w:unhideWhenUsed="1"/>
-    <w:lsdException w:name="HTML Variable" w:semiHidden="1" w:unhideWhenUsed="1"/>
-    <w:lsdException w:name="Normal Table" w:semiHidden="1" w:unhideWhenUsed="1"/>
-    <w:lsdException w:name="annotation subject" w:semiHidden="1" w:unhideWhenUsed="1"/>
-    <w:lsdException w:name="No List" w:semiHidden="1" w:unhideWhenUsed="1"/>
-    <w:lsdException w:name="Outline List 1" w:semiHidden="1" w:unhideWhenUsed="1"/>
-    <w:lsdException w:name="Outline List 2" w:semiHidden="1" w:unhideWhenUsed="1"/>
-    <w:lsdException w:name="Outline List 3" w:semiHidden="1" w:unhideWhenUsed="1"/>
-    <w:lsdException w:name="Table Simple 1" w:semiHidden="1" w:unhideWhenUsed="1"/>
-    <w:lsdException w:name="Table Simple 2" w:semiHidden="1" w:unhideWhenUsed="1"/>
-    <w:lsdException w:name="Table Simple 3" w:semiHidden="1" w:unhideWhenUsed="1"/>
-    <w:lsdException w:name="Table Classic 1" w:semiHidden="1" w:unhideWhenUsed="1"/>
-    <w:lsdException w:name="Table Classic 2" w:semiHidden="1" w:unhideWhenUsed="1"/>
-    <w:lsdException w:name="Table Classic 3" w:semiHidden="1" w:unhideWhenUsed="1"/>
-    <w:lsdException w:name="Table Classic 4" w:semiHidden="1" w:unhideWhenUsed="1"/>
-    <w:lsdException w:name="Table Colorful 1" w:semiHidden="1" w:unhideWhenUsed="1"/>
-    <w:lsdException w:name="Table Colorful 2" w:semiHidden="1" w:unhideWhenUsed="1"/>
-    <w:lsdException w:name="Table Colorful 3" w:semiHidden="1" w:unhideWhenUsed="1"/>
-    <w:lsdException w:name="Table Columns 1" w:semiHidden="1" w:unhideWhenUsed="1"/>
-    <w:lsdException w:name="Table Columns 2" w:semiHidden="1" w:unhideWhenUsed="1"/>
-    <w:lsdException w:name="Table Columns 3" w:semiHidden="1" w:unhideWhenUsed="1"/>
-    <w:lsdException w:name="Table Columns 4" w:semiHidden="1" w:unhideWhenUsed="1"/>
-    <w:lsdException w:name="Table Columns 5" w:semiHidden="1" w:unhideWhenUsed="1"/>
-    <w:lsdException w:name="Table Grid 1" w:semiHidden="1" w:unhideWhenUsed="1"/>
-    <w:lsdException w:name="Table Grid 2" w:semiHidden="1" w:unhideWhenUsed="1"/>
-    <w:lsdException w:name="Table Grid 3" w:semiHidden="1" w:unhideWhenUsed="1"/>
-    <w:lsdException w:name="Table Grid 4" w:semiHidden="1" w:unhideWhenUsed="1"/>
-    <w:lsdException w:name="Table Grid 5" w:semiHidden="1" w:unhideWhenUsed="1"/>
-    <w:lsdException w:name="Table Grid 6" w:semiHidden="1" w:unhideWhenUsed="1"/>
-    <w:lsdException w:name="Table Grid 7" w:semiHidden="1" w:unhideWhenUsed="1"/>
-    <w:lsdException w:name="Table Grid 8" w:semiHidden="1" w:unhideWhenUsed="1"/>
-    <w:lsdException w:name="Table List 1" w:semiHidden="1" w:unhideWhenUsed="1"/>
-    <w:lsdException w:name="Table List 2" w:semiHidden="1" w:unhideWhenUsed="1"/>
-    <w:lsdException w:name="Table List 3" w:semiHidden="1" w:unhideWhenUsed="1"/>
-    <w:lsdException w:name="Table List 4" w:semiHidden="1" w:unhideWhenUsed="1"/>
-    <w:lsdException w:name="Table List 5" w:semiHidden="1" w:unhideWhenUsed="1"/>
-    <w:lsdException w:name="Table List 6" w:semiHidden="1" w:unhideWhenUsed="1"/>
-    <w:lsdException w:name="Table List 7" w:semiHidden="1" w:unhideWhenUsed="1"/>
-    <w:lsdException w:name="Table List 8" w:semiHidden="1" w:unhideWhenUsed="1"/>
-    <w:lsdException w:name="Table 3D effects 1" w:semiHidden="1" w:unhideWhenUsed="1"/>
-    <w:lsdException w:name="Table 3D effects 2" w:semiHidden="1" w:unhideWhenUsed="1"/>
-    <w:lsdException w:name="Table 3D effects 3" w:semiHidden="1" w:unhideWhenUsed="1"/>
-    <w:lsdException w:name="Table Contemporary" w:semiHidden="1" w:unhideWhenUsed="1"/>
-    <w:lsdException w:name="Table Elegant" w:semiHidden="1" w:unhideWhenUsed="1"/>
-    <w:lsdException w:name="Table Professional" w:semiHidden="1" w:unhideWhenUsed="1"/>
-    <w:lsdException w:name="Table Subtle 1" w:semiHidden="1" w:unhideWhenUsed="1"/>
-    <w:lsdException w:name="Table Subtle 2" w:semiHidden="1" w:unhideWhenUsed="1"/>
-    <w:lsdException w:name="Table Web 1" w:semiHidden="1" w:unhideWhenUsed="1"/>
-    <w:lsdException w:name="Table Web 2" w:semiHidden="1" w:unhideWhenUsed="1"/>
-    <w:lsdException w:name="Table Web 3" w:semiHidden="1" w:unhideWhenUsed="1"/>
-    <w:lsdException w:name="Balloon Text" w:semiHidden="1" w:unhideWhenUsed="1"/>
-    <w:lsdException w:name="Table Grid" w:uiPriority="39"/>
-    <w:lsdException w:name="Table Theme" w:semiHidden="1" w:unhideWhenUsed="1"/>
-    <w:lsdException w:name="Placeholder Text" w:semiHidden="1"/>
-    <w:lsdException w:name="No Spacing" w:uiPriority="1" w:qFormat="1"/>
-    <w:lsdException w:name="Light Shading" w:uiPriority="60"/>
-    <w:lsdException w:name="Light List" w:uiPriority="61"/>
-    <w:lsdException w:name="Light Grid" w:uiPriority="62"/>
-    <w:lsdException w:name="Medium Shading 1" w:uiPriority="63"/>
-    <w:lsdException w:name="Medium Shading 2" w:uiPriority="64"/>
-    <w:lsdException w:name="Medium List 1" w:uiPriority="65"/>
-    <w:lsdException w:name="Medium List 2" w:uiPriority="66"/>
-    <w:lsdException w:name="Medium Grid 1" w:uiPriority="67"/>
-    <w:lsdException w:name="Medium Grid 2" w:uiPriority="68"/>
-    <w:lsdException w:name="Medium Grid 3" w:uiPriority="69"/>
-    <w:lsdException w:name="Dark List" w:uiPriority="70"/>
-    <w:lsdException w:name="Colorful Shading" w:uiPriority="71"/>
-    <w:lsdException w:name="Colorful List" w:uiPriority="72"/>
-    <w:lsdException w:name="Colorful Grid" w:uiPriority="73"/>
-    <w:lsdException w:name="Light Shading Accent 1" w:uiPriority="60"/>
-    <w:lsdException w:name="Light List Accent 1" w:uiPriority="61"/>
-    <w:lsdException w:name="Light Grid Accent 1" w:uiPriority="62"/>
-    <w:lsdException w:name="Medium Shading 1 Accent 1" w:uiPriority="63"/>
-    <w:lsdException w:name="Medium Shading 2 Accent 1" w:uiPriority="64"/>
-    <w:lsdException w:name="Medium List 1 Accent 1" w:uiPriority="65"/>
-    <w:lsdException w:name="Revision" w:semiHidden="1"/>
-    <w:lsdException w:name="List Paragraph" w:uiPriority="34" w:qFormat="1"/>
-    <w:lsdException w:name="Quote" w:uiPriority="29" w:qFormat="1"/>
-    <w:lsdException w:name="Intense Quote" w:uiPriority="30" w:qFormat="1"/>
-    <w:lsdException w:name="Medium List 2 Accent 1" w:uiPriority="66"/>
-    <w:lsdException w:name="Medium Grid 1 Accent 1" w:uiPriority="67"/>
-    <w:lsdException w:name="Medium Grid 2 Accent 1" w:uiPriority="68"/>
-    <w:lsdException w:name="Medium Grid 3 Accent 1" w:uiPriority="69"/>
-    <w:lsdException w:name="Dark List Accent 1" w:uiPriority="70"/>
-    <w:lsdException w:name="Colorful Shading Accent 1" w:uiPriority="71"/>
-    <w:lsdException w:name="Colorful List Accent 1" w:uiPriority="72"/>
-    <w:lsdException w:name="Colorful Grid Accent 1" w:uiPriority="73"/>
-    <w:lsdException w:name="Light Shading Accent 2" w:uiPriority="60"/>
-    <w:lsdException w:name="Light List Accent 2" w:uiPriority="61"/>
-    <w:lsdException w:name="Light Grid Accent 2" w:uiPriority="62"/>
-    <w:lsdException w:name="Medium Shading 1 Accent 2" w:uiPriority="63"/>
-    <w:lsdException w:name="Medium Shading 2 Accent 2" w:uiPriority="64"/>
-    <w:lsdException w:name="Medium List 1 Accent 2" w:uiPriority="65"/>
-    <w:lsdException w:name="Medium List 2 Accent 2" w:uiPriority="66"/>
-    <w:lsdException w:name="Medium Grid 1 Accent 2" w:uiPriority="67"/>
-    <w:lsdException w:name="Medium Grid 2 Accent 2" w:uiPriority="68"/>
-    <w:lsdException w:name="Medium Grid 3 Accent 2" w:uiPriority="69"/>
-    <w:lsdException w:name="Dark List Accent 2" w:uiPriority="70"/>
-    <w:lsdException w:name="Colorful Shading Accent 2" w:uiPriority="71"/>
-    <w:lsdException w:name="Colorful List Accent 2" w:uiPriority="72"/>
-    <w:lsdException w:name="Colorful Grid Accent 2" w:uiPriority="73"/>
-    <w:lsdException w:name="Light Shading Accent 3" w:uiPriority="60"/>
-    <w:lsdException w:name="Light List Accent 3" w:uiPriority="61"/>
-    <w:lsdException w:name="Light Grid Accent 3" w:uiPriority="62"/>
-    <w:lsdException w:name="Medium Shading 1 Accent 3" w:uiPriority="63"/>
-    <w:lsdException w:name="Medium Shading 2 Accent 3" w:uiPriority="64"/>
-    <w:lsdException w:name="Medium List 1 Accent 3" w:uiPriority="65"/>
-    <w:lsdException w:name="Medium List 2 Accent 3" w:uiPriority="66"/>
-    <w:lsdException w:name="Medium Grid 1 Accent 3" w:uiPriority="67"/>
-    <w:lsdException w:name="Medium Grid 2 Accent 3" w:uiPriority="68"/>
-    <w:lsdException w:name="Medium Grid 3 Accent 3" w:uiPriority="69"/>
-    <w:lsdException w:name="Dark List Accent 3" w:uiPriority="70"/>
-    <w:lsdException w:name="Colorful Shading Accent 3" w:uiPriority="71"/>
-    <w:lsdException w:name="Colorful List Accent 3" w:uiPriority="72"/>
-    <w:lsdException w:name="Colorful Grid Accent 3" w:uiPriority="73"/>
-    <w:lsdException w:name="Light Shading Accent 4" w:uiPriority="60"/>
-    <w:lsdException w:name="Light List Accent 4" w:uiPriority="61"/>
-    <w:lsdException w:name="Light Grid Accent 4" w:uiPriority="62"/>
-    <w:lsdException w:name="Medium Shading 1 Accent 4" w:uiPriority="63"/>
-    <w:lsdException w:name="Medium Shading 2 Accent 4" w:uiPriority="64"/>
-    <w:lsdException w:name="Medium List 1 Accent 4" w:uiPriority="65"/>
-    <w:lsdException w:name="Medium List 2 Accent 4" w:uiPriority="66"/>
-    <w:lsdException w:name="Medium Grid 1 Accent 4" w:uiPriority="67"/>
-    <w:lsdException w:name="Medium Grid 2 Accent 4" w:uiPriority="68"/>
-    <w:lsdException w:name="Medium Grid 3 Accent 4" w:uiPriority="69"/>
-    <w:lsdException w:name="Dark List Accent 4" w:uiPriority="70"/>
-    <w:lsdException w:name="Colorful Shading Accent 4" w:uiPriority="71"/>
-    <w:lsdException w:name="Colorful List Accent 4" w:uiPriority="72"/>
-    <w:lsdException w:name="Colorful Grid Accent 4" w:uiPriority="73"/>
-    <w:lsdException w:name="Light Shading Accent 5" w:uiPriority="60"/>
-    <w:lsdException w:name="Light List Accent 5" w:uiPriority="61"/>
-    <w:lsdException w:name="Light Grid Accent 5" w:uiPriority="62"/>
-    <w:lsdException w:name="Medium Shading 1 Accent 5" w:uiPriority="63"/>
-    <w:lsdException w:name="Medium Shading 2 Accent 5" w:uiPriority="64"/>
-    <w:lsdException w:name="Medium List 1 Accent 5" w:uiPriority="65"/>
-    <w:lsdException w:name="Medium List 2 Accent 5" w:uiPriority="66"/>
-    <w:lsdException w:name="Medium Grid 1 Accent 5" w:uiPriority="67"/>
-    <w:lsdException w:name="Medium Grid 2 Accent 5" w:uiPriority="68"/>
-    <w:lsdException w:name="Medium Grid 3 Accent 5" w:uiPriority="69"/>
-    <w:lsdException w:name="Dark List Accent 5" w:uiPriority="70"/>
-    <w:lsdException w:name="Colorful Shading Accent 5" w:uiPriority="71"/>
-    <w:lsdException w:name="Colorful List Accent 5" w:uiPriority="72"/>
-    <w:lsdException w:name="Colorful Grid Accent 5" w:uiPriority="73"/>
-    <w:lsdException w:name="Light Shading Accent 6" w:uiPriority="60"/>
-    <w:lsdException w:name="Light List Accent 6" w:uiPriority="61"/>
-    <w:lsdException w:name="Light Grid Accent 6" w:uiPriority="62"/>
-    <w:lsdException w:name="Medium Shading 1 Accent 6" w:uiPriority="63"/>
-    <w:lsdException w:name="Medium Shading 2 Accent 6" w:uiPriority="64"/>
-    <w:lsdException w:name="Medium List 1 Accent 6" w:uiPriority="65"/>
-    <w:lsdException w:name="Medium List 2 Accent 6" w:uiPriority="66"/>
-    <w:lsdException w:name="Medium Grid 1 Accent 6" w:uiPriority="67"/>
-    <w:lsdException w:name="Medium Grid 2 Accent 6" w:uiPriority="68"/>
-    <w:lsdException w:name="Medium Grid 3 Accent 6" w:uiPriority="69"/>
-    <w:lsdException w:name="Dark List Accent 6" w:uiPriority="70"/>
-    <w:lsdException w:name="Colorful Shading Accent 6" w:uiPriority="71"/>
-    <w:lsdException w:name="Colorful List Accent 6" w:uiPriority="72"/>
-    <w:lsdException w:name="Colorful Grid Accent 6" w:uiPriority="73"/>
-    <w:lsdException w:name="Subtle Emphasis" w:uiPriority="19" w:qFormat="1"/>
-    <w:lsdException w:name="Intense Emphasis" w:uiPriority="21" w:qFormat="1"/>
-    <w:lsdException w:name="Subtle Reference" w:uiPriority="31" w:qFormat="1"/>
-    <w:lsdException w:name="Intense Reference" w:uiPriority="32" w:qFormat="1"/>
-    <w:lsdException w:name="Book Title" w:uiPriority="33" w:qFormat="1"/>
-    <w:lsdException w:name="Bibliography" w:semiHidden="1" w:uiPriority="37" w:unhideWhenUsed="1"/>
-    <w:lsdException w:name="TOC Heading" w:semiHidden="1" w:uiPriority="39" w:unhideWhenUsed="1" w:qFormat="1"/>
-    <w:lsdException w:name="Plain Table 1" w:uiPriority="41"/>
-    <w:lsdException w:name="Plain Table 2" w:uiPriority="42"/>
-    <w:lsdException w:name="Plain Table 3" w:uiPriority="43"/>
-    <w:lsdException w:name="Plain Table 4" w:uiPriority="44"/>
-    <w:lsdException w:name="Plain Table 5" w:uiPriority="45"/>
-    <w:lsdException w:name="Grid Table Light" w:uiPriority="40"/>
-    <w:lsdException w:name="Grid Table 1 Light" w:uiPriority="46"/>
-    <w:lsdException w:name="Grid Table 2" w:uiPriority="47"/>
-    <w:lsdException w:name="Grid Table 3" w:uiPriority="48"/>
-    <w:lsdException w:name="Grid Table 4" w:uiPriority="49"/>
-    <w:lsdException w:name="Grid Table 5 Dark" w:uiPriority="50"/>
-    <w:lsdException w:name="Grid Table 6 Colorful" w:uiPriority="51"/>
-    <w:lsdException w:name="Grid Table 7 Colorful" w:uiPriority="52"/>
-    <w:lsdException w:name="Grid Table 1 Light Accent 1" w:uiPriority="46"/>
-    <w:lsdException w:name="Grid Table 2 Accent 1" w:uiPriority="47"/>
-    <w:lsdException w:name="Grid Table 3 Accent 1" w:uiPriority="48"/>
-    <w:lsdException w:name="Grid Table 4 Accent 1" w:uiPriority="49"/>
-    <w:lsdException w:name="Grid Table 5 Dark Accent 1" w:uiPriority="50"/>
-    <w:lsdException w:name="Grid Table 6 Colorful Accent 1" w:uiPriority="51"/>
-    <w:lsdException w:name="Grid Table 7 Colorful Accent 1" w:uiPriority="52"/>
-    <w:lsdException w:name="Grid Table 1 Light Accent 2" w:uiPriority="46"/>
-    <w:lsdException w:name="Grid Table 2 Accent 2" w:uiPriority="47"/>
-    <w:lsdException w:name="Grid Table 3 Accent 2" w:uiPriority="48"/>
-    <w:lsdException w:name="Grid Table 4 Accent 2" w:uiPriority="49"/>
-    <w:lsdException w:name="Grid Table 5 Dark Accent 2" w:uiPriority="50"/>
-    <w:lsdException w:name="Grid Table 6 Colorful Accent 2" w:uiPriority="51"/>
-    <w:lsdException w:name="Grid Table 7 Colorful Accent 2" w:uiPriority="52"/>
-    <w:lsdException w:name="Grid Table 1 Light Accent 3" w:uiPriority="46"/>
-    <w:lsdException w:name="Grid Table 2 Accent 3" w:uiPriority="47"/>
-    <w:lsdException w:name="Grid Table 3 Accent 3" w:uiPriority="48"/>
-    <w:lsdException w:name="Grid Table 4 Accent 3" w:uiPriority="49"/>
-    <w:lsdException w:name="Grid Table 5 Dark Accent 3" w:uiPriority="50"/>
-    <w:lsdException w:name="Grid Table 6 Colorful Accent 3" w:uiPriority="51"/>
-    <w:lsdException w:name="Grid Table 7 Colorful Accent 3" w:uiPriority="52"/>
-    <w:lsdException w:name="Grid Table 1 Light Accent 4" w:uiPriority="46"/>
-    <w:lsdException w:name="Grid Table 2 Accent 4" w:uiPriority="47"/>
-    <w:lsdException w:name="Grid Table 3 Accent 4" w:uiPriority="48"/>
-    <w:lsdException w:name="Grid Table 4 Accent 4" w:uiPriority="49"/>
-    <w:lsdException w:name="Grid Table 5 Dark Accent 4" w:uiPriority="50"/>
-    <w:lsdException w:name="Grid Table 6 Colorful Accent 4" w:uiPriority="51"/>
-    <w:lsdException w:name="Grid Table 7 Colorful Accent 4" w:uiPriority="52"/>
-    <w:lsdException w:name="Grid Table 1 Light Accent 5" w:uiPriority="46"/>
-    <w:lsdException w:name="Grid Table 2 Accent 5" w:uiPriority="47"/>
-    <w:lsdException w:name="Grid Table 3 Accent 5" w:uiPriority="48"/>
-    <w:lsdException w:name="Grid Table 4 Accent 5" w:uiPriority="49"/>
-    <w:lsdException w:name="Grid Table 5 Dark Accent 5" w:uiPriority="50"/>
-    <w:lsdException w:name="Grid Table 6 Colorful Accent 5" w:uiPriority="51"/>
-    <w:lsdException w:name="Grid Table 7 Colorful Accent 5" w:uiPriority="52"/>
-    <w:lsdException w:name="Grid Table 1 Light Accent 6" w:uiPriority="46"/>
-    <w:lsdException w:name="Grid Table 2 Accent 6" w:uiPriority="47"/>
-    <w:lsdException w:name="Grid Table 3 Accent 6" w:uiPriority="48"/>
-    <w:lsdException w:name="Grid Table 4 Accent 6" w:uiPriority="49"/>
-    <w:lsdException w:name="Grid Table 5 Dark Accent 6" w:uiPriority="50"/>
-    <w:lsdException w:name="Grid Table 6 Colorful Accent 6" w:uiPriority="51"/>
-    <w:lsdException w:name="Grid Table 7 Colorful Accent 6" w:uiPriority="52"/>
-    <w:lsdException w:name="List Table 1 Light" w:uiPriority="46"/>
-    <w:lsdException w:name="List Table 2" w:uiPriority="47"/>
-    <w:lsdException w:name="List Table 3" w:uiPriority="48"/>
-    <w:lsdException w:name="List Table 4" w:uiPriority="49"/>
-    <w:lsdException w:name="List Table 5 Dark" w:uiPriority="50"/>
-    <w:lsdException w:name="List Table 6 Colorful" w:uiPriority="51"/>
-    <w:lsdException w:name="List Table 7 Colorful" w:uiPriority="52"/>
-    <w:lsdException w:name="List Table 1 Light Accent 1" w:uiPriority="46"/>
-    <w:lsdException w:name="List Table 2 Accent 1" w:uiPriority="47"/>
-    <w:lsdException w:name="List Table 3 Accent 1" w:uiPriority="48"/>
-    <w:lsdException w:name="List Table 4 Accent 1" w:uiPriority="49"/>
-    <w:lsdException w:name="List Table 5 Dark Accent 1" w:uiPriority="50"/>
-    <w:lsdException w:name="List Table 6 Colorful Accent 1" w:uiPriority="51"/>
-    <w:lsdException w:name="List Table 7 Colorful Accent 1" w:uiPriority="52"/>
-    <w:lsdException w:name="List Table 1 Light Accent 2" w:uiPriority="46"/>
-    <w:lsdException w:name="List Table 2 Accent 2" w:uiPriority="47"/>
-    <w:lsdException w:name="List Table 3 Accent 2" w:uiPriority="48"/>
-    <w:lsdException w:name="List Table 4 Accent 2" w:uiPriority="49"/>
-    <w:lsdException w:name="List Table 5 Dark Accent 2" w:uiPriority="50"/>
-    <w:lsdException w:name="List Table 6 Colorful Accent 2" w:uiPriority="51"/>
-    <w:lsdException w:name="List Table 7 Colorful Accent 2" w:uiPriority="52"/>
-    <w:lsdException w:name="List Table 1 Light Accent 3" w:uiPriority="46"/>
-    <w:lsdException w:name="List Table 2 Accent 3" w:uiPriority="47"/>
-    <w:lsdException w:name="List Table 3 Accent 3" w:uiPriority="48"/>
-    <w:lsdException w:name="List Table 4 Accent 3" w:uiPriority="49"/>
-    <w:lsdException w:name="List Table 5 Dark Accent 3" w:uiPriority="50"/>
-    <w:lsdException w:name="List Table 6 Colorful Accent 3" w:uiPriority="51"/>
-    <w:lsdException w:name="List Table 7 Colorful Accent 3" w:uiPriority="52"/>
-    <w:lsdException w:name="List Table 1 Light Accent 4" w:uiPriority="46"/>
-    <w:lsdException w:name="List Table 2 Accent 4" w:uiPriority="47"/>
-    <w:lsdException w:name="List Table 3 Accent 4" w:uiPriority="48"/>
-    <w:lsdException w:name="List Table 4 Accent 4" w:uiPriority="49"/>
-    <w:lsdException w:name="List Table 5 Dark Accent 4" w:uiPriority="50"/>
-    <w:lsdException w:name="List Table 6 Colorful Accent 4" w:uiPriority="51"/>
-    <w:lsdException w:name="List Table 7 Colorful Accent 4" w:uiPriority="52"/>
-    <w:lsdException w:name="List Table 1 Light Accent 5" w:uiPriority="46"/>
-    <w:lsdException w:name="List Table 2 Accent 5" w:uiPriority="47"/>
-    <w:lsdException w:name="List Table 3 Accent 5" w:uiPriority="48"/>
-    <w:lsdException w:name="List Table 4 Accent 5" w:uiPriority="49"/>
-    <w:lsdException w:name="List Table 5 Dark Accent 5" w:uiPriority="50"/>
-    <w:lsdException w:name="List Table 6 Colorful Accent 5" w:uiPriority="51"/>
-    <w:lsdException w:name="List Table 7 Colorful Accent 5" w:uiPriority="52"/>
-    <w:lsdException w:name="List Table 1 Light Accent 6" w:uiPriority="46"/>
-    <w:lsdException w:name="List Table 2 Accent 6" w:uiPriority="47"/>
-    <w:lsdException w:name="List Table 3 Accent 6" w:uiPriority="48"/>
-    <w:lsdException w:name="List Table 4 Accent 6" w:uiPriority="49"/>
-    <w:lsdException w:name="List Table 5 Dark Accent 6" w:uiPriority="50"/>
-    <w:lsdException w:name="List Table 6 Colorful Accent 6" w:uiPriority="51"/>
-    <w:lsdException w:name="List Table 7 Colorful Accent 6" w:uiPriority="52"/>
+  <w:latentStyles w:defLockedState="0" w:defUIPriority="99" w:defSemiHidden="1" w:defUnhideWhenUsed="1" w:defQFormat="0" w:count="276">
+    <w:lsdException w:name="Normal" w:semiHidden="0" w:uiPriority="0" w:unhideWhenUsed="0" w:qFormat="1"/>
+    <w:lsdException w:name="heading 1" w:semiHidden="0" w:uiPriority="9" w:unhideWhenUsed="0" w:qFormat="1"/>
+    <w:lsdException w:name="heading 2" w:uiPriority="9" w:qFormat="1"/>
+    <w:lsdException w:name="heading 3" w:uiPriority="9" w:qFormat="1"/>
+    <w:lsdException w:name="heading 4" w:uiPriority="9" w:qFormat="1"/>
+    <w:lsdException w:name="heading 5" w:uiPriority="9" w:qFormat="1"/>
+    <w:lsdException w:name="heading 6" w:uiPriority="9" w:qFormat="1"/>
+    <w:lsdException w:name="heading 7" w:uiPriority="9" w:qFormat="1"/>
+    <w:lsdException w:name="heading 8" w:uiPriority="9" w:qFormat="1"/>
+    <w:lsdException w:name="heading 9" w:uiPriority="9" w:qFormat="1"/>
+    <w:lsdException w:name="toc 1" w:uiPriority="39"/>
+    <w:lsdException w:name="toc 2" w:uiPriority="39"/>
+    <w:lsdException w:name="toc 3" w:uiPriority="39"/>
+    <w:lsdException w:name="toc 4" w:uiPriority="39"/>
+    <w:lsdException w:name="toc 5" w:uiPriority="39"/>
+    <w:lsdException w:name="toc 6" w:uiPriority="39"/>
+    <w:lsdException w:name="toc 7" w:uiPriority="39"/>
+    <w:lsdException w:name="toc 8" w:uiPriority="39"/>
+    <w:lsdException w:name="toc 9" w:uiPriority="39"/>
+    <w:lsdException w:name="caption" w:uiPriority="35" w:qFormat="1"/>
+    <w:lsdException w:name="Title" w:semiHidden="0" w:uiPriority="10" w:unhideWhenUsed="0" w:qFormat="1"/>
+    <w:lsdException w:name="Default Paragraph Font" w:uiPriority="1"/>
+    <w:lsdException w:name="Subtitle" w:semiHidden="0" w:uiPriority="11" w:unhideWhenUsed="0" w:qFormat="1"/>
+    <w:lsdException w:name="Strong" w:semiHidden="0" w:uiPriority="22" w:unhideWhenUsed="0" w:qFormat="1"/>
+    <w:lsdException w:name="Emphasis" w:semiHidden="0" w:uiPriority="20" w:unhideWhenUsed="0" w:qFormat="1"/>
+    <w:lsdException w:name="Table Grid" w:semiHidden="0" w:uiPriority="39" w:unhideWhenUsed="0"/>
+    <w:lsdException w:name="Note Level 1" w:semiHidden="0" w:unhideWhenUsed="0"/>
+    <w:lsdException w:name="Note Level 2" w:semiHidden="0" w:unhideWhenUsed="0"/>
+    <w:lsdException w:name="Note Level 3" w:semiHidden="0" w:unhideWhenUsed="0"/>
+    <w:lsdException w:name="Note Level 4" w:semiHidden="0" w:unhideWhenUsed="0"/>
+    <w:lsdException w:name="Note Level 5" w:semiHidden="0" w:unhideWhenUsed="0"/>
+    <w:lsdException w:name="Note Level 6" w:semiHidden="0" w:unhideWhenUsed="0"/>
+    <w:lsdException w:name="Note Level 7" w:semiHidden="0" w:unhideWhenUsed="0"/>
+    <w:lsdException w:name="Note Level 8" w:semiHidden="0" w:unhideWhenUsed="0"/>
+    <w:lsdException w:name="Note Level 9" w:semiHidden="0" w:unhideWhenUsed="0"/>
+    <w:lsdException w:name="Placeholder Text" w:unhideWhenUsed="0"/>
+    <w:lsdException w:name="No Spacing" w:semiHidden="0" w:uiPriority="1" w:unhideWhenUsed="0" w:qFormat="1"/>
+    <w:lsdException w:name="Light Shading" w:semiHidden="0" w:uiPriority="60" w:unhideWhenUsed="0"/>
+    <w:lsdException w:name="Light List" w:semiHidden="0" w:uiPriority="61" w:unhideWhenUsed="0"/>
+    <w:lsdException w:name="Light Grid" w:semiHidden="0" w:uiPriority="62" w:unhideWhenUsed="0"/>
+    <w:lsdException w:name="Medium Shading 1" w:semiHidden="0" w:uiPriority="63" w:unhideWhenUsed="0"/>
+    <w:lsdException w:name="Medium Shading 2" w:semiHidden="0" w:uiPriority="64" w:unhideWhenUsed="0"/>
+    <w:lsdException w:name="Medium List 1" w:semiHidden="0" w:uiPriority="65" w:unhideWhenUsed="0"/>
+    <w:lsdException w:name="Medium List 2" w:semiHidden="0" w:uiPriority="66" w:unhideWhenUsed="0"/>
+    <w:lsdException w:name="Medium Grid 1" w:semiHidden="0" w:uiPriority="67" w:unhideWhenUsed="0"/>
+    <w:lsdException w:name="Medium Grid 2" w:semiHidden="0" w:uiPriority="68" w:unhideWhenUsed="0"/>
+    <w:lsdException w:name="Medium Grid 3" w:semiHidden="0" w:uiPriority="69" w:unhideWhenUsed="0"/>
+    <w:lsdException w:name="Dark List" w:semiHidden="0" w:uiPriority="70" w:unhideWhenUsed="0"/>
+    <w:lsdException w:name="Colorful Shading" w:semiHidden="0" w:uiPriority="71" w:unhideWhenUsed="0"/>
+    <w:lsdException w:name="Colorful List" w:semiHidden="0" w:uiPriority="72" w:unhideWhenUsed="0"/>
+    <w:lsdException w:name="Colorful Grid" w:semiHidden="0" w:uiPriority="73" w:unhideWhenUsed="0"/>
+    <w:lsdException w:name="Light Shading Accent 1" w:semiHidden="0" w:uiPriority="60" w:unhideWhenUsed="0"/>
+    <w:lsdException w:name="Light List Accent 1" w:semiHidden="0" w:uiPriority="61" w:unhideWhenUsed="0"/>
+    <w:lsdException w:name="Light Grid Accent 1" w:semiHidden="0" w:uiPriority="62" w:unhideWhenUsed="0"/>
+    <w:lsdException w:name="Medium Shading 1 Accent 1" w:semiHidden="0" w:uiPriority="63" w:unhideWhenUsed="0"/>
+    <w:lsdException w:name="Medium Shading 2 Accent 1" w:semiHidden="0" w:uiPriority="64" w:unhideWhenUsed="0"/>
+    <w:lsdException w:name="Medium List 1 Accent 1" w:semiHidden="0" w:uiPriority="65" w:unhideWhenUsed="0"/>
+    <w:lsdException w:name="Revision" w:unhideWhenUsed="0"/>
+    <w:lsdException w:name="List Paragraph" w:semiHidden="0" w:uiPriority="34" w:unhideWhenUsed="0" w:qFormat="1"/>
+    <w:lsdException w:name="Quote" w:semiHidden="0" w:uiPriority="29" w:unhideWhenUsed="0" w:qFormat="1"/>
+    <w:lsdException w:name="Intense Quote" w:semiHidden="0" w:uiPriority="30" w:unhideWhenUsed="0" w:qFormat="1"/>
+    <w:lsdException w:name="Medium List 2 Accent 1" w:semiHidden="0" w:uiPriority="66" w:unhideWhenUsed="0"/>
+    <w:lsdException w:name="Medium Grid 1 Accent 1" w:semiHidden="0" w:uiPriority="67" w:unhideWhenUsed="0"/>
+    <w:lsdException w:name="Medium Grid 2 Accent 1" w:semiHidden="0" w:uiPriority="68" w:unhideWhenUsed="0"/>
+    <w:lsdException w:name="Medium Grid 3 Accent 1" w:semiHidden="0" w:uiPriority="69" w:unhideWhenUsed="0"/>
+    <w:lsdException w:name="Dark List Accent 1" w:semiHidden="0" w:uiPriority="70" w:unhideWhenUsed="0"/>
+    <w:lsdException w:name="Colorful Shading Accent 1" w:semiHidden="0" w:uiPriority="71" w:unhideWhenUsed="0"/>
+    <w:lsdException w:name="Colorful List Accent 1" w:semiHidden="0" w:uiPriority="72" w:unhideWhenUsed="0"/>
+    <w:lsdException w:name="Colorful Grid Accent 1" w:semiHidden="0" w:uiPriority="73" w:unhideWhenUsed="0"/>
+    <w:lsdException w:name="Light Shading Accent 2" w:semiHidden="0" w:uiPriority="60" w:unhideWhenUsed="0"/>
+    <w:lsdException w:name="Light List Accent 2" w:semiHidden="0" w:uiPriority="61" w:unhideWhenUsed="0"/>
+    <w:lsdException w:name="Light Grid Accent 2" w:semiHidden="0" w:uiPriority="62" w:unhideWhenUsed="0"/>
+    <w:lsdException w:name="Medium Shading 1 Accent 2" w:semiHidden="0" w:uiPriority="63" w:unhideWhenUsed="0"/>
+    <w:lsdException w:name="Medium Shading 2 Accent 2" w:semiHidden="0" w:uiPriority="64" w:unhideWhenUsed="0"/>
+    <w:lsdException w:name="Medium List 1 Accent 2" w:semiHidden="0" w:uiPriority="65" w:unhideWhenUsed="0"/>
+    <w:lsdException w:name="Medium List 2 Accent 2" w:semiHidden="0" w:uiPriority="66" w:unhideWhenUsed="0"/>
+    <w:lsdException w:name="Medium Grid 1 Accent 2" w:semiHidden="0" w:uiPriority="67" w:unhideWhenUsed="0"/>
+    <w:lsdException w:name="Medium Grid 2 Accent 2" w:semiHidden="0" w:uiPriority="68" w:unhideWhenUsed="0"/>
+    <w:lsdException w:name="Medium Grid 3 Accent 2" w:semiHidden="0" w:uiPriority="69" w:unhideWhenUsed="0"/>
+    <w:lsdException w:name="Dark List Accent 2" w:semiHidden="0" w:uiPriority="70" w:unhideWhenUsed="0"/>
+    <w:lsdException w:name="Colorful Shading Accent 2" w:semiHidden="0" w:uiPriority="71" w:unhideWhenUsed="0"/>
+    <w:lsdException w:name="Colorful List Accent 2" w:semiHidden="0" w:uiPriority="72" w:unhideWhenUsed="0"/>
+    <w:lsdException w:name="Colorful Grid Accent 2" w:semiHidden="0" w:uiPriority="73" w:unhideWhenUsed="0"/>
+    <w:lsdException w:name="Light Shading Accent 3" w:semiHidden="0" w:uiPriority="60" w:unhideWhenUsed="0"/>
+    <w:lsdException w:name="Light List Accent 3" w:semiHidden="0" w:uiPriority="61" w:unhideWhenUsed="0"/>
+    <w:lsdException w:name="Light Grid Accent 3" w:semiHidden="0" w:uiPriority="62" w:unhideWhenUsed="0"/>
+    <w:lsdException w:name="Medium Shading 1 Accent 3" w:semiHidden="0" w:uiPriority="63" w:unhideWhenUsed="0"/>
+    <w:lsdException w:name="Medium Shading 2 Accent 3" w:semiHidden="0" w:uiPriority="64" w:unhideWhenUsed="0"/>
+    <w:lsdException w:name="Medium List 1 Accent 3" w:semiHidden="0" w:uiPriority="65" w:unhideWhenUsed="0"/>
+    <w:lsdException w:name="Medium List 2 Accent 3" w:semiHidden="0" w:uiPriority="66" w:unhideWhenUsed="0"/>
+    <w:lsdException w:name="Medium Grid 1 Accent 3" w:semiHidden="0" w:uiPriority="67" w:unhideWhenUsed="0"/>
+    <w:lsdException w:name="Medium Grid 2 Accent 3" w:semiHidden="0" w:uiPriority="68" w:unhideWhenUsed="0"/>
+    <w:lsdException w:name="Medium Grid 3 Accent 3" w:semiHidden="0" w:uiPriority="69" w:unhideWhenUsed="0"/>
+    <w:lsdException w:name="Dark List Accent 3" w:semiHidden="0" w:uiPriority="70" w:unhideWhenUsed="0"/>
+    <w:lsdException w:name="Colorful Shading Accent 3" w:semiHidden="0" w:uiPriority="71" w:unhideWhenUsed="0"/>
+    <w:lsdException w:name="Colorful List Accent 3" w:semiHidden="0" w:uiPriority="72" w:unhideWhenUsed="0"/>
+    <w:lsdException w:name="Colorful Grid Accent 3" w:semiHidden="0" w:uiPriority="73" w:unhideWhenUsed="0"/>
+    <w:lsdException w:name="Light Shading Accent 4" w:semiHidden="0" w:uiPriority="60" w:unhideWhenUsed="0"/>
+    <w:lsdException w:name="Light List Accent 4" w:semiHidden="0" w:uiPriority="61" w:unhideWhenUsed="0"/>
+    <w:lsdException w:name="Light Grid Accent 4" w:semiHidden="0" w:uiPriority="62" w:unhideWhenUsed="0"/>
+    <w:lsdException w:name="Medium Shading 1 Accent 4" w:semiHidden="0" w:uiPriority="63" w:unhideWhenUsed="0"/>
+    <w:lsdException w:name="Medium Shading 2 Accent 4" w:semiHidden="0" w:uiPriority="64" w:unhideWhenUsed="0"/>
+    <w:lsdException w:name="Medium List 1 Accent 4" w:semiHidden="0" w:uiPriority="65" w:unhideWhenUsed="0"/>
+    <w:lsdException w:name="Medium List 2 Accent 4" w:semiHidden="0" w:uiPriority="66" w:unhideWhenUsed="0"/>
+    <w:lsdException w:name="Medium Grid 1 Accent 4" w:semiHidden="0" w:uiPriority="67" w:unhideWhenUsed="0"/>
+    <w:lsdException w:name="Medium Grid 2 Accent 4" w:semiHidden="0" w:uiPriority="68" w:unhideWhenUsed="0"/>
+    <w:lsdException w:name="Medium Grid 3 Accent 4" w:semiHidden="0" w:uiPriority="69" w:unhideWhenUsed="0"/>
+    <w:lsdException w:name="Dark List Accent 4" w:semiHidden="0" w:uiPriority="70" w:unhideWhenUsed="0"/>
+    <w:lsdException w:name="Colorful Shading Accent 4" w:semiHidden="0" w:uiPriority="71" w:unhideWhenUsed="0"/>
+    <w:lsdException w:name="Colorful List Accent 4" w:semiHidden="0" w:uiPriority="72" w:unhideWhenUsed="0"/>
+    <w:lsdException w:name="Colorful Grid Accent 4" w:semiHidden="0" w:uiPriority="73" w:unhideWhenUsed="0"/>
+    <w:lsdException w:name="Light Shading Accent 5" w:semiHidden="0" w:uiPriority="60" w:unhideWhenUsed="0"/>
+    <w:lsdException w:name="Light List Accent 5" w:semiHidden="0" w:uiPriority="61" w:unhideWhenUsed="0"/>
+    <w:lsdException w:name="Light Grid Accent 5" w:semiHidden="0" w:uiPriority="62" w:unhideWhenUsed="0"/>
+    <w:lsdException w:name="Medium Shading 1 Accent 5" w:semiHidden="0" w:uiPriority="63" w:unhideWhenUsed="0"/>
+    <w:lsdException w:name="Medium Shading 2 Accent 5" w:semiHidden="0" w:uiPriority="64" w:unhideWhenUsed="0"/>
+    <w:lsdException w:name="Medium List 1 Accent 5" w:semiHidden="0" w:uiPriority="65" w:unhideWhenUsed="0"/>
+    <w:lsdException w:name="Medium List 2 Accent 5" w:semiHidden="0" w:uiPriority="66" w:unhideWhenUsed="0"/>
+    <w:lsdException w:name="Medium Grid 1 Accent 5" w:semiHidden="0" w:uiPriority="67" w:unhideWhenUsed="0"/>
+    <w:lsdException w:name="Medium Grid 2 Accent 5" w:semiHidden="0" w:uiPriority="68" w:unhideWhenUsed="0"/>
+    <w:lsdException w:name="Medium Grid 3 Accent 5" w:semiHidden="0" w:uiPriority="69" w:unhideWhenUsed="0"/>
+    <w:lsdException w:name="Dark List Accent 5" w:semiHidden="0" w:uiPriority="70" w:unhideWhenUsed="0"/>
+    <w:lsdException w:name="Colorful Shading Accent 5" w:semiHidden="0" w:uiPriority="71" w:unhideWhenUsed="0"/>
+    <w:lsdException w:name="Colorful List Accent 5" w:semiHidden="0" w:uiPriority="72" w:unhideWhenUsed="0"/>
+    <w:lsdException w:name="Colorful Grid Accent 5" w:semiHidden="0" w:uiPriority="73" w:unhideWhenUsed="0"/>
+    <w:lsdException w:name="Light Shading Accent 6" w:semiHidden="0" w:uiPriority="60" w:unhideWhenUsed="0"/>
+    <w:lsdException w:name="Light List Accent 6" w:semiHidden="0" w:uiPriority="61" w:unhideWhenUsed="0"/>
+    <w:lsdException w:name="Light Grid Accent 6" w:semiHidden="0" w:uiPriority="62" w:unhideWhenUsed="0"/>
+    <w:lsdException w:name="Medium Shading 1 Accent 6" w:semiHidden="0" w:uiPriority="63" w:unhideWhenUsed="0"/>
+    <w:lsdException w:name="Medium Shading 2 Accent 6" w:semiHidden="0" w:uiPriority="64" w:unhideWhenUsed="0"/>
+    <w:lsdException w:name="Medium List 1 Accent 6" w:semiHidden="0" w:uiPriority="65" w:unhideWhenUsed="0"/>
+    <w:lsdException w:name="Medium List 2 Accent 6" w:semiHidden="0" w:uiPriority="66" w:unhideWhenUsed="0"/>
+    <w:lsdException w:name="Medium Grid 1 Accent 6" w:semiHidden="0" w:uiPriority="67" w:unhideWhenUsed="0"/>
+    <w:lsdException w:name="Medium Grid 2 Accent 6" w:semiHidden="0" w:uiPriority="68" w:unhideWhenUsed="0"/>
+    <w:lsdException w:name="Medium Grid 3 Accent 6" w:semiHidden="0" w:uiPriority="69" w:unhideWhenUsed="0"/>
+    <w:lsdException w:name="Dark List Accent 6" w:semiHidden="0" w:uiPriority="70" w:unhideWhenUsed="0"/>
+    <w:lsdException w:name="Colorful Shading Accent 6" w:semiHidden="0" w:uiPriority="71" w:unhideWhenUsed="0"/>
+    <w:lsdException w:name="Colorful List Accent 6" w:semiHidden="0" w:uiPriority="72" w:unhideWhenUsed="0"/>
+    <w:lsdException w:name="Colorful Grid Accent 6" w:semiHidden="0" w:uiPriority="73" w:unhideWhenUsed="0"/>
+    <w:lsdException w:name="Subtle Emphasis" w:semiHidden="0" w:uiPriority="19" w:unhideWhenUsed="0" w:qFormat="1"/>
+    <w:lsdException w:name="Intense Emphasis" w:semiHidden="0" w:uiPriority="21" w:unhideWhenUsed="0" w:qFormat="1"/>
+    <w:lsdException w:name="Subtle Reference" w:semiHidden="0" w:uiPriority="31" w:unhideWhenUsed="0" w:qFormat="1"/>
+    <w:lsdException w:name="Intense Reference" w:semiHidden="0" w:uiPriority="32" w:unhideWhenUsed="0" w:qFormat="1"/>
+    <w:lsdException w:name="Book Title" w:semiHidden="0" w:uiPriority="33" w:unhideWhenUsed="0" w:qFormat="1"/>
+    <w:lsdException w:name="Bibliography" w:uiPriority="37"/>
+    <w:lsdException w:name="TOC Heading" w:uiPriority="39" w:qFormat="1"/>
   </w:latentStyles>
   <w:style w:type="paragraph" w:default="1" w:styleId="Standard">
     <w:name w:val="Normal"/>
@@ -9789,7 +9936,7 @@
     <w:name w:val="heading 1"/>
     <w:basedOn w:val="Standard"/>
     <w:next w:val="Standard"/>
-    <w:link w:val="berschrift1Zchn"/>
+    <w:link w:val="berschrift1Zeichen"/>
     <w:uiPriority w:val="9"/>
     <w:qFormat/>
     <w:rsid w:val="00321CAC"/>
@@ -9814,7 +9961,7 @@
     <w:name w:val="heading 2"/>
     <w:basedOn w:val="Listenabsatz"/>
     <w:next w:val="Standard"/>
-    <w:link w:val="berschrift2Zchn"/>
+    <w:link w:val="berschrift2Zeichen"/>
     <w:uiPriority w:val="9"/>
     <w:unhideWhenUsed/>
     <w:qFormat/>
@@ -9837,7 +9984,7 @@
     <w:name w:val="heading 3"/>
     <w:basedOn w:val="berschrift2"/>
     <w:next w:val="Standard"/>
-    <w:link w:val="berschrift3Zchn"/>
+    <w:link w:val="berschrift3Zeichen"/>
     <w:uiPriority w:val="9"/>
     <w:unhideWhenUsed/>
     <w:qFormat/>
@@ -9853,7 +10000,7 @@
       <w:sz w:val="26"/>
     </w:rPr>
   </w:style>
-  <w:style w:type="character" w:default="1" w:styleId="Absatz-Standardschriftart">
+  <w:style w:type="character" w:default="1" w:styleId="Absatzstandardschriftart">
     <w:name w:val="Default Paragraph Font"/>
     <w:uiPriority w:val="1"/>
     <w:semiHidden/>
@@ -9880,7 +10027,7 @@
     <w:semiHidden/>
     <w:unhideWhenUsed/>
   </w:style>
-  <w:style w:type="character" w:styleId="Hyperlink">
+  <w:style w:type="character" w:styleId="Link">
     <w:name w:val="Hyperlink"/>
     <w:rPr>
       <w:u w:val="single"/>
@@ -9938,9 +10085,9 @@
       </w:numPr>
     </w:pPr>
   </w:style>
-  <w:style w:type="character" w:customStyle="1" w:styleId="berschrift1Zchn">
-    <w:name w:val="Überschrift 1 Zchn"/>
-    <w:basedOn w:val="Absatz-Standardschriftart"/>
+  <w:style w:type="character" w:customStyle="1" w:styleId="berschrift1Zeichen">
+    <w:name w:val="Überschrift 1 Zeichen"/>
+    <w:basedOn w:val="Absatzstandardschriftart"/>
     <w:link w:val="berschrift1"/>
     <w:uiPriority w:val="9"/>
     <w:rsid w:val="00321CAC"/>
@@ -9956,7 +10103,7 @@
   <w:style w:type="paragraph" w:styleId="Sprechblasentext">
     <w:name w:val="Balloon Text"/>
     <w:basedOn w:val="Standard"/>
-    <w:link w:val="SprechblasentextZchn"/>
+    <w:link w:val="SprechblasentextZeichen"/>
     <w:uiPriority w:val="99"/>
     <w:semiHidden/>
     <w:unhideWhenUsed/>
@@ -9967,9 +10114,9 @@
       <w:szCs w:val="18"/>
     </w:rPr>
   </w:style>
-  <w:style w:type="character" w:customStyle="1" w:styleId="SprechblasentextZchn">
-    <w:name w:val="Sprechblasentext Zchn"/>
-    <w:basedOn w:val="Absatz-Standardschriftart"/>
+  <w:style w:type="character" w:customStyle="1" w:styleId="SprechblasentextZeichen">
+    <w:name w:val="Sprechblasentext Zeichen"/>
+    <w:basedOn w:val="Absatzstandardschriftart"/>
     <w:link w:val="Sprechblasentext"/>
     <w:uiPriority w:val="99"/>
     <w:semiHidden/>
@@ -9981,9 +10128,9 @@
       <w:lang w:val="en-US" w:eastAsia="en-US"/>
     </w:rPr>
   </w:style>
-  <w:style w:type="character" w:customStyle="1" w:styleId="berschrift2Zchn">
-    <w:name w:val="Überschrift 2 Zchn"/>
-    <w:basedOn w:val="Absatz-Standardschriftart"/>
+  <w:style w:type="character" w:customStyle="1" w:styleId="berschrift2Zeichen">
+    <w:name w:val="Überschrift 2 Zeichen"/>
+    <w:basedOn w:val="Absatzstandardschriftart"/>
     <w:link w:val="berschrift2"/>
     <w:uiPriority w:val="9"/>
     <w:rsid w:val="00321CAC"/>
@@ -10013,9 +10160,433 @@
     <w:qFormat/>
     <w:rsid w:val="00321CAC"/>
   </w:style>
-  <w:style w:type="character" w:customStyle="1" w:styleId="berschrift3Zchn">
-    <w:name w:val="Überschrift 3 Zchn"/>
-    <w:basedOn w:val="Absatz-Standardschriftart"/>
+  <w:style w:type="character" w:customStyle="1" w:styleId="berschrift3Zeichen">
+    <w:name w:val="Überschrift 3 Zeichen"/>
+    <w:basedOn w:val="Absatzstandardschriftart"/>
+    <w:link w:val="berschrift3"/>
+    <w:uiPriority w:val="9"/>
+    <w:rsid w:val="00321CAC"/>
+    <w:rPr>
+      <w:rFonts w:asciiTheme="majorHAnsi" w:hAnsiTheme="majorHAnsi" w:cstheme="majorHAnsi"/>
+      <w:b/>
+      <w:sz w:val="26"/>
+      <w:szCs w:val="24"/>
+      <w:lang w:val="en-US" w:eastAsia="en-US"/>
+    </w:rPr>
+  </w:style>
+</w:styles>
+</file>
+
+<file path=word/stylesWithEffects.xml><?xml version="1.0" encoding="utf-8"?>
+<w:styles xmlns:wpc="http://schemas.microsoft.com/office/word/2010/wordprocessingCanvas" xmlns:mo="http://schemas.microsoft.com/office/mac/office/2008/main" xmlns:mc="http://schemas.openxmlformats.org/markup-compatibility/2006" xmlns:mv="urn:schemas-microsoft-com:mac:vml" xmlns:o="urn:schemas-microsoft-com:office:office" xmlns:r="http://schemas.openxmlformats.org/officeDocument/2006/relationships" xmlns:m="http://schemas.openxmlformats.org/officeDocument/2006/math" xmlns:v="urn:schemas-microsoft-com:vml" xmlns:wp14="http://schemas.microsoft.com/office/word/2010/wordprocessingDrawing" xmlns:wp="http://schemas.openxmlformats.org/drawingml/2006/wordprocessingDrawing" xmlns:w10="urn:schemas-microsoft-com:office:word" xmlns:w="http://schemas.openxmlformats.org/wordprocessingml/2006/main" xmlns:w14="http://schemas.microsoft.com/office/word/2010/wordml" xmlns:wpg="http://schemas.microsoft.com/office/word/2010/wordprocessingGroup" xmlns:wpi="http://schemas.microsoft.com/office/word/2010/wordprocessingInk" xmlns:wne="http://schemas.microsoft.com/office/word/2006/wordml" xmlns:wps="http://schemas.microsoft.com/office/word/2010/wordprocessingShape" mc:Ignorable="w14 wp14">
+  <w:docDefaults>
+    <w:rPrDefault>
+      <w:rPr>
+        <w:rFonts w:ascii="Times New Roman" w:eastAsia="Arial Unicode MS" w:hAnsi="Times New Roman" w:cs="Times New Roman"/>
+        <w:bdr w:val="nil"/>
+        <w:lang w:val="de-CH" w:eastAsia="de-CH" w:bidi="ar-SA"/>
+      </w:rPr>
+    </w:rPrDefault>
+    <w:pPrDefault>
+      <w:pPr>
+        <w:pBdr>
+          <w:top w:val="nil"/>
+          <w:left w:val="nil"/>
+          <w:bottom w:val="nil"/>
+          <w:right w:val="nil"/>
+          <w:between w:val="nil"/>
+          <w:bar w:val="nil"/>
+        </w:pBdr>
+      </w:pPr>
+    </w:pPrDefault>
+  </w:docDefaults>
+  <w:latentStyles w:defLockedState="0" w:defUIPriority="99" w:defSemiHidden="1" w:defUnhideWhenUsed="1" w:defQFormat="0" w:count="276">
+    <w:lsdException w:name="Normal" w:semiHidden="0" w:uiPriority="0" w:unhideWhenUsed="0" w:qFormat="1"/>
+    <w:lsdException w:name="heading 1" w:semiHidden="0" w:uiPriority="9" w:unhideWhenUsed="0" w:qFormat="1"/>
+    <w:lsdException w:name="heading 2" w:uiPriority="9" w:qFormat="1"/>
+    <w:lsdException w:name="heading 3" w:uiPriority="9" w:qFormat="1"/>
+    <w:lsdException w:name="heading 4" w:uiPriority="9" w:qFormat="1"/>
+    <w:lsdException w:name="heading 5" w:uiPriority="9" w:qFormat="1"/>
+    <w:lsdException w:name="heading 6" w:uiPriority="9" w:qFormat="1"/>
+    <w:lsdException w:name="heading 7" w:uiPriority="9" w:qFormat="1"/>
+    <w:lsdException w:name="heading 8" w:uiPriority="9" w:qFormat="1"/>
+    <w:lsdException w:name="heading 9" w:uiPriority="9" w:qFormat="1"/>
+    <w:lsdException w:name="toc 1" w:uiPriority="39"/>
+    <w:lsdException w:name="toc 2" w:uiPriority="39"/>
+    <w:lsdException w:name="toc 3" w:uiPriority="39"/>
+    <w:lsdException w:name="toc 4" w:uiPriority="39"/>
+    <w:lsdException w:name="toc 5" w:uiPriority="39"/>
+    <w:lsdException w:name="toc 6" w:uiPriority="39"/>
+    <w:lsdException w:name="toc 7" w:uiPriority="39"/>
+    <w:lsdException w:name="toc 8" w:uiPriority="39"/>
+    <w:lsdException w:name="toc 9" w:uiPriority="39"/>
+    <w:lsdException w:name="caption" w:uiPriority="35" w:qFormat="1"/>
+    <w:lsdException w:name="Title" w:semiHidden="0" w:uiPriority="10" w:unhideWhenUsed="0" w:qFormat="1"/>
+    <w:lsdException w:name="Default Paragraph Font" w:uiPriority="1"/>
+    <w:lsdException w:name="Subtitle" w:semiHidden="0" w:uiPriority="11" w:unhideWhenUsed="0" w:qFormat="1"/>
+    <w:lsdException w:name="Strong" w:semiHidden="0" w:uiPriority="22" w:unhideWhenUsed="0" w:qFormat="1"/>
+    <w:lsdException w:name="Emphasis" w:semiHidden="0" w:uiPriority="20" w:unhideWhenUsed="0" w:qFormat="1"/>
+    <w:lsdException w:name="Table Grid" w:semiHidden="0" w:uiPriority="39" w:unhideWhenUsed="0"/>
+    <w:lsdException w:name="Note Level 1" w:semiHidden="0" w:unhideWhenUsed="0"/>
+    <w:lsdException w:name="Note Level 2" w:semiHidden="0" w:unhideWhenUsed="0"/>
+    <w:lsdException w:name="Note Level 3" w:semiHidden="0" w:unhideWhenUsed="0"/>
+    <w:lsdException w:name="Note Level 4" w:semiHidden="0" w:unhideWhenUsed="0"/>
+    <w:lsdException w:name="Note Level 5" w:semiHidden="0" w:unhideWhenUsed="0"/>
+    <w:lsdException w:name="Note Level 6" w:semiHidden="0" w:unhideWhenUsed="0"/>
+    <w:lsdException w:name="Note Level 7" w:semiHidden="0" w:unhideWhenUsed="0"/>
+    <w:lsdException w:name="Note Level 8" w:semiHidden="0" w:unhideWhenUsed="0"/>
+    <w:lsdException w:name="Note Level 9" w:semiHidden="0" w:unhideWhenUsed="0"/>
+    <w:lsdException w:name="Placeholder Text" w:unhideWhenUsed="0"/>
+    <w:lsdException w:name="No Spacing" w:semiHidden="0" w:uiPriority="1" w:unhideWhenUsed="0" w:qFormat="1"/>
+    <w:lsdException w:name="Light Shading" w:semiHidden="0" w:uiPriority="60" w:unhideWhenUsed="0"/>
+    <w:lsdException w:name="Light List" w:semiHidden="0" w:uiPriority="61" w:unhideWhenUsed="0"/>
+    <w:lsdException w:name="Light Grid" w:semiHidden="0" w:uiPriority="62" w:unhideWhenUsed="0"/>
+    <w:lsdException w:name="Medium Shading 1" w:semiHidden="0" w:uiPriority="63" w:unhideWhenUsed="0"/>
+    <w:lsdException w:name="Medium Shading 2" w:semiHidden="0" w:uiPriority="64" w:unhideWhenUsed="0"/>
+    <w:lsdException w:name="Medium List 1" w:semiHidden="0" w:uiPriority="65" w:unhideWhenUsed="0"/>
+    <w:lsdException w:name="Medium List 2" w:semiHidden="0" w:uiPriority="66" w:unhideWhenUsed="0"/>
+    <w:lsdException w:name="Medium Grid 1" w:semiHidden="0" w:uiPriority="67" w:unhideWhenUsed="0"/>
+    <w:lsdException w:name="Medium Grid 2" w:semiHidden="0" w:uiPriority="68" w:unhideWhenUsed="0"/>
+    <w:lsdException w:name="Medium Grid 3" w:semiHidden="0" w:uiPriority="69" w:unhideWhenUsed="0"/>
+    <w:lsdException w:name="Dark List" w:semiHidden="0" w:uiPriority="70" w:unhideWhenUsed="0"/>
+    <w:lsdException w:name="Colorful Shading" w:semiHidden="0" w:uiPriority="71" w:unhideWhenUsed="0"/>
+    <w:lsdException w:name="Colorful List" w:semiHidden="0" w:uiPriority="72" w:unhideWhenUsed="0"/>
+    <w:lsdException w:name="Colorful Grid" w:semiHidden="0" w:uiPriority="73" w:unhideWhenUsed="0"/>
+    <w:lsdException w:name="Light Shading Accent 1" w:semiHidden="0" w:uiPriority="60" w:unhideWhenUsed="0"/>
+    <w:lsdException w:name="Light List Accent 1" w:semiHidden="0" w:uiPriority="61" w:unhideWhenUsed="0"/>
+    <w:lsdException w:name="Light Grid Accent 1" w:semiHidden="0" w:uiPriority="62" w:unhideWhenUsed="0"/>
+    <w:lsdException w:name="Medium Shading 1 Accent 1" w:semiHidden="0" w:uiPriority="63" w:unhideWhenUsed="0"/>
+    <w:lsdException w:name="Medium Shading 2 Accent 1" w:semiHidden="0" w:uiPriority="64" w:unhideWhenUsed="0"/>
+    <w:lsdException w:name="Medium List 1 Accent 1" w:semiHidden="0" w:uiPriority="65" w:unhideWhenUsed="0"/>
+    <w:lsdException w:name="Revision" w:unhideWhenUsed="0"/>
+    <w:lsdException w:name="List Paragraph" w:semiHidden="0" w:uiPriority="34" w:unhideWhenUsed="0" w:qFormat="1"/>
+    <w:lsdException w:name="Quote" w:semiHidden="0" w:uiPriority="29" w:unhideWhenUsed="0" w:qFormat="1"/>
+    <w:lsdException w:name="Intense Quote" w:semiHidden="0" w:uiPriority="30" w:unhideWhenUsed="0" w:qFormat="1"/>
+    <w:lsdException w:name="Medium List 2 Accent 1" w:semiHidden="0" w:uiPriority="66" w:unhideWhenUsed="0"/>
+    <w:lsdException w:name="Medium Grid 1 Accent 1" w:semiHidden="0" w:uiPriority="67" w:unhideWhenUsed="0"/>
+    <w:lsdException w:name="Medium Grid 2 Accent 1" w:semiHidden="0" w:uiPriority="68" w:unhideWhenUsed="0"/>
+    <w:lsdException w:name="Medium Grid 3 Accent 1" w:semiHidden="0" w:uiPriority="69" w:unhideWhenUsed="0"/>
+    <w:lsdException w:name="Dark List Accent 1" w:semiHidden="0" w:uiPriority="70" w:unhideWhenUsed="0"/>
+    <w:lsdException w:name="Colorful Shading Accent 1" w:semiHidden="0" w:uiPriority="71" w:unhideWhenUsed="0"/>
+    <w:lsdException w:name="Colorful List Accent 1" w:semiHidden="0" w:uiPriority="72" w:unhideWhenUsed="0"/>
+    <w:lsdException w:name="Colorful Grid Accent 1" w:semiHidden="0" w:uiPriority="73" w:unhideWhenUsed="0"/>
+    <w:lsdException w:name="Light Shading Accent 2" w:semiHidden="0" w:uiPriority="60" w:unhideWhenUsed="0"/>
+    <w:lsdException w:name="Light List Accent 2" w:semiHidden="0" w:uiPriority="61" w:unhideWhenUsed="0"/>
+    <w:lsdException w:name="Light Grid Accent 2" w:semiHidden="0" w:uiPriority="62" w:unhideWhenUsed="0"/>
+    <w:lsdException w:name="Medium Shading 1 Accent 2" w:semiHidden="0" w:uiPriority="63" w:unhideWhenUsed="0"/>
+    <w:lsdException w:name="Medium Shading 2 Accent 2" w:semiHidden="0" w:uiPriority="64" w:unhideWhenUsed="0"/>
+    <w:lsdException w:name="Medium List 1 Accent 2" w:semiHidden="0" w:uiPriority="65" w:unhideWhenUsed="0"/>
+    <w:lsdException w:name="Medium List 2 Accent 2" w:semiHidden="0" w:uiPriority="66" w:unhideWhenUsed="0"/>
+    <w:lsdException w:name="Medium Grid 1 Accent 2" w:semiHidden="0" w:uiPriority="67" w:unhideWhenUsed="0"/>
+    <w:lsdException w:name="Medium Grid 2 Accent 2" w:semiHidden="0" w:uiPriority="68" w:unhideWhenUsed="0"/>
+    <w:lsdException w:name="Medium Grid 3 Accent 2" w:semiHidden="0" w:uiPriority="69" w:unhideWhenUsed="0"/>
+    <w:lsdException w:name="Dark List Accent 2" w:semiHidden="0" w:uiPriority="70" w:unhideWhenUsed="0"/>
+    <w:lsdException w:name="Colorful Shading Accent 2" w:semiHidden="0" w:uiPriority="71" w:unhideWhenUsed="0"/>
+    <w:lsdException w:name="Colorful List Accent 2" w:semiHidden="0" w:uiPriority="72" w:unhideWhenUsed="0"/>
+    <w:lsdException w:name="Colorful Grid Accent 2" w:semiHidden="0" w:uiPriority="73" w:unhideWhenUsed="0"/>
+    <w:lsdException w:name="Light Shading Accent 3" w:semiHidden="0" w:uiPriority="60" w:unhideWhenUsed="0"/>
+    <w:lsdException w:name="Light List Accent 3" w:semiHidden="0" w:uiPriority="61" w:unhideWhenUsed="0"/>
+    <w:lsdException w:name="Light Grid Accent 3" w:semiHidden="0" w:uiPriority="62" w:unhideWhenUsed="0"/>
+    <w:lsdException w:name="Medium Shading 1 Accent 3" w:semiHidden="0" w:uiPriority="63" w:unhideWhenUsed="0"/>
+    <w:lsdException w:name="Medium Shading 2 Accent 3" w:semiHidden="0" w:uiPriority="64" w:unhideWhenUsed="0"/>
+    <w:lsdException w:name="Medium List 1 Accent 3" w:semiHidden="0" w:uiPriority="65" w:unhideWhenUsed="0"/>
+    <w:lsdException w:name="Medium List 2 Accent 3" w:semiHidden="0" w:uiPriority="66" w:unhideWhenUsed="0"/>
+    <w:lsdException w:name="Medium Grid 1 Accent 3" w:semiHidden="0" w:uiPriority="67" w:unhideWhenUsed="0"/>
+    <w:lsdException w:name="Medium Grid 2 Accent 3" w:semiHidden="0" w:uiPriority="68" w:unhideWhenUsed="0"/>
+    <w:lsdException w:name="Medium Grid 3 Accent 3" w:semiHidden="0" w:uiPriority="69" w:unhideWhenUsed="0"/>
+    <w:lsdException w:name="Dark List Accent 3" w:semiHidden="0" w:uiPriority="70" w:unhideWhenUsed="0"/>
+    <w:lsdException w:name="Colorful Shading Accent 3" w:semiHidden="0" w:uiPriority="71" w:unhideWhenUsed="0"/>
+    <w:lsdException w:name="Colorful List Accent 3" w:semiHidden="0" w:uiPriority="72" w:unhideWhenUsed="0"/>
+    <w:lsdException w:name="Colorful Grid Accent 3" w:semiHidden="0" w:uiPriority="73" w:unhideWhenUsed="0"/>
+    <w:lsdException w:name="Light Shading Accent 4" w:semiHidden="0" w:uiPriority="60" w:unhideWhenUsed="0"/>
+    <w:lsdException w:name="Light List Accent 4" w:semiHidden="0" w:uiPriority="61" w:unhideWhenUsed="0"/>
+    <w:lsdException w:name="Light Grid Accent 4" w:semiHidden="0" w:uiPriority="62" w:unhideWhenUsed="0"/>
+    <w:lsdException w:name="Medium Shading 1 Accent 4" w:semiHidden="0" w:uiPriority="63" w:unhideWhenUsed="0"/>
+    <w:lsdException w:name="Medium Shading 2 Accent 4" w:semiHidden="0" w:uiPriority="64" w:unhideWhenUsed="0"/>
+    <w:lsdException w:name="Medium List 1 Accent 4" w:semiHidden="0" w:uiPriority="65" w:unhideWhenUsed="0"/>
+    <w:lsdException w:name="Medium List 2 Accent 4" w:semiHidden="0" w:uiPriority="66" w:unhideWhenUsed="0"/>
+    <w:lsdException w:name="Medium Grid 1 Accent 4" w:semiHidden="0" w:uiPriority="67" w:unhideWhenUsed="0"/>
+    <w:lsdException w:name="Medium Grid 2 Accent 4" w:semiHidden="0" w:uiPriority="68" w:unhideWhenUsed="0"/>
+    <w:lsdException w:name="Medium Grid 3 Accent 4" w:semiHidden="0" w:uiPriority="69" w:unhideWhenUsed="0"/>
+    <w:lsdException w:name="Dark List Accent 4" w:semiHidden="0" w:uiPriority="70" w:unhideWhenUsed="0"/>
+    <w:lsdException w:name="Colorful Shading Accent 4" w:semiHidden="0" w:uiPriority="71" w:unhideWhenUsed="0"/>
+    <w:lsdException w:name="Colorful List Accent 4" w:semiHidden="0" w:uiPriority="72" w:unhideWhenUsed="0"/>
+    <w:lsdException w:name="Colorful Grid Accent 4" w:semiHidden="0" w:uiPriority="73" w:unhideWhenUsed="0"/>
+    <w:lsdException w:name="Light Shading Accent 5" w:semiHidden="0" w:uiPriority="60" w:unhideWhenUsed="0"/>
+    <w:lsdException w:name="Light List Accent 5" w:semiHidden="0" w:uiPriority="61" w:unhideWhenUsed="0"/>
+    <w:lsdException w:name="Light Grid Accent 5" w:semiHidden="0" w:uiPriority="62" w:unhideWhenUsed="0"/>
+    <w:lsdException w:name="Medium Shading 1 Accent 5" w:semiHidden="0" w:uiPriority="63" w:unhideWhenUsed="0"/>
+    <w:lsdException w:name="Medium Shading 2 Accent 5" w:semiHidden="0" w:uiPriority="64" w:unhideWhenUsed="0"/>
+    <w:lsdException w:name="Medium List 1 Accent 5" w:semiHidden="0" w:uiPriority="65" w:unhideWhenUsed="0"/>
+    <w:lsdException w:name="Medium List 2 Accent 5" w:semiHidden="0" w:uiPriority="66" w:unhideWhenUsed="0"/>
+    <w:lsdException w:name="Medium Grid 1 Accent 5" w:semiHidden="0" w:uiPriority="67" w:unhideWhenUsed="0"/>
+    <w:lsdException w:name="Medium Grid 2 Accent 5" w:semiHidden="0" w:uiPriority="68" w:unhideWhenUsed="0"/>
+    <w:lsdException w:name="Medium Grid 3 Accent 5" w:semiHidden="0" w:uiPriority="69" w:unhideWhenUsed="0"/>
+    <w:lsdException w:name="Dark List Accent 5" w:semiHidden="0" w:uiPriority="70" w:unhideWhenUsed="0"/>
+    <w:lsdException w:name="Colorful Shading Accent 5" w:semiHidden="0" w:uiPriority="71" w:unhideWhenUsed="0"/>
+    <w:lsdException w:name="Colorful List Accent 5" w:semiHidden="0" w:uiPriority="72" w:unhideWhenUsed="0"/>
+    <w:lsdException w:name="Colorful Grid Accent 5" w:semiHidden="0" w:uiPriority="73" w:unhideWhenUsed="0"/>
+    <w:lsdException w:name="Light Shading Accent 6" w:semiHidden="0" w:uiPriority="60" w:unhideWhenUsed="0"/>
+    <w:lsdException w:name="Light List Accent 6" w:semiHidden="0" w:uiPriority="61" w:unhideWhenUsed="0"/>
+    <w:lsdException w:name="Light Grid Accent 6" w:semiHidden="0" w:uiPriority="62" w:unhideWhenUsed="0"/>
+    <w:lsdException w:name="Medium Shading 1 Accent 6" w:semiHidden="0" w:uiPriority="63" w:unhideWhenUsed="0"/>
+    <w:lsdException w:name="Medium Shading 2 Accent 6" w:semiHidden="0" w:uiPriority="64" w:unhideWhenUsed="0"/>
+    <w:lsdException w:name="Medium List 1 Accent 6" w:semiHidden="0" w:uiPriority="65" w:unhideWhenUsed="0"/>
+    <w:lsdException w:name="Medium List 2 Accent 6" w:semiHidden="0" w:uiPriority="66" w:unhideWhenUsed="0"/>
+    <w:lsdException w:name="Medium Grid 1 Accent 6" w:semiHidden="0" w:uiPriority="67" w:unhideWhenUsed="0"/>
+    <w:lsdException w:name="Medium Grid 2 Accent 6" w:semiHidden="0" w:uiPriority="68" w:unhideWhenUsed="0"/>
+    <w:lsdException w:name="Medium Grid 3 Accent 6" w:semiHidden="0" w:uiPriority="69" w:unhideWhenUsed="0"/>
+    <w:lsdException w:name="Dark List Accent 6" w:semiHidden="0" w:uiPriority="70" w:unhideWhenUsed="0"/>
+    <w:lsdException w:name="Colorful Shading Accent 6" w:semiHidden="0" w:uiPriority="71" w:unhideWhenUsed="0"/>
+    <w:lsdException w:name="Colorful List Accent 6" w:semiHidden="0" w:uiPriority="72" w:unhideWhenUsed="0"/>
+    <w:lsdException w:name="Colorful Grid Accent 6" w:semiHidden="0" w:uiPriority="73" w:unhideWhenUsed="0"/>
+    <w:lsdException w:name="Subtle Emphasis" w:semiHidden="0" w:uiPriority="19" w:unhideWhenUsed="0" w:qFormat="1"/>
+    <w:lsdException w:name="Intense Emphasis" w:semiHidden="0" w:uiPriority="21" w:unhideWhenUsed="0" w:qFormat="1"/>
+    <w:lsdException w:name="Subtle Reference" w:semiHidden="0" w:uiPriority="31" w:unhideWhenUsed="0" w:qFormat="1"/>
+    <w:lsdException w:name="Intense Reference" w:semiHidden="0" w:uiPriority="32" w:unhideWhenUsed="0" w:qFormat="1"/>
+    <w:lsdException w:name="Book Title" w:semiHidden="0" w:uiPriority="33" w:unhideWhenUsed="0" w:qFormat="1"/>
+    <w:lsdException w:name="Bibliography" w:uiPriority="37"/>
+    <w:lsdException w:name="TOC Heading" w:uiPriority="39" w:qFormat="1"/>
+  </w:latentStyles>
+  <w:style w:type="paragraph" w:default="1" w:styleId="Standard">
+    <w:name w:val="Normal"/>
+    <w:rPr>
+      <w:sz w:val="24"/>
+      <w:szCs w:val="24"/>
+      <w:lang w:val="en-US" w:eastAsia="en-US"/>
+    </w:rPr>
+  </w:style>
+  <w:style w:type="paragraph" w:styleId="berschrift1">
+    <w:name w:val="heading 1"/>
+    <w:basedOn w:val="Standard"/>
+    <w:next w:val="Standard"/>
+    <w:link w:val="berschrift1Zeichen"/>
+    <w:uiPriority w:val="9"/>
+    <w:qFormat/>
+    <w:rsid w:val="00321CAC"/>
+    <w:pPr>
+      <w:keepNext/>
+      <w:keepLines/>
+      <w:numPr>
+        <w:numId w:val="20"/>
+      </w:numPr>
+      <w:spacing w:before="240"/>
+      <w:outlineLvl w:val="0"/>
+    </w:pPr>
+    <w:rPr>
+      <w:rFonts w:asciiTheme="majorHAnsi" w:eastAsiaTheme="majorEastAsia" w:hAnsiTheme="majorHAnsi" w:cstheme="majorBidi"/>
+      <w:b/>
+      <w:color w:val="000000" w:themeColor="text1"/>
+      <w:sz w:val="32"/>
+      <w:szCs w:val="32"/>
+    </w:rPr>
+  </w:style>
+  <w:style w:type="paragraph" w:styleId="berschrift2">
+    <w:name w:val="heading 2"/>
+    <w:basedOn w:val="Listenabsatz"/>
+    <w:next w:val="Standard"/>
+    <w:link w:val="berschrift2Zeichen"/>
+    <w:uiPriority w:val="9"/>
+    <w:unhideWhenUsed/>
+    <w:qFormat/>
+    <w:rsid w:val="00321CAC"/>
+    <w:pPr>
+      <w:numPr>
+        <w:ilvl w:val="1"/>
+        <w:numId w:val="20"/>
+      </w:numPr>
+      <w:ind w:left="567" w:hanging="567"/>
+      <w:outlineLvl w:val="1"/>
+    </w:pPr>
+    <w:rPr>
+      <w:rFonts w:asciiTheme="majorHAnsi" w:hAnsiTheme="majorHAnsi" w:cstheme="majorHAnsi"/>
+      <w:b/>
+      <w:sz w:val="28"/>
+    </w:rPr>
+  </w:style>
+  <w:style w:type="paragraph" w:styleId="berschrift3">
+    <w:name w:val="heading 3"/>
+    <w:basedOn w:val="berschrift2"/>
+    <w:next w:val="Standard"/>
+    <w:link w:val="berschrift3Zeichen"/>
+    <w:uiPriority w:val="9"/>
+    <w:unhideWhenUsed/>
+    <w:qFormat/>
+    <w:rsid w:val="00321CAC"/>
+    <w:pPr>
+      <w:numPr>
+        <w:ilvl w:val="2"/>
+      </w:numPr>
+      <w:ind w:left="426" w:hanging="426"/>
+      <w:outlineLvl w:val="2"/>
+    </w:pPr>
+    <w:rPr>
+      <w:sz w:val="26"/>
+    </w:rPr>
+  </w:style>
+  <w:style w:type="character" w:default="1" w:styleId="Absatzstandardschriftart">
+    <w:name w:val="Default Paragraph Font"/>
+    <w:uiPriority w:val="1"/>
+    <w:semiHidden/>
+    <w:unhideWhenUsed/>
+  </w:style>
+  <w:style w:type="table" w:default="1" w:styleId="NormaleTabelle">
+    <w:name w:val="Normal Table"/>
+    <w:uiPriority w:val="99"/>
+    <w:semiHidden/>
+    <w:unhideWhenUsed/>
+    <w:tblPr>
+      <w:tblInd w:w="0" w:type="dxa"/>
+      <w:tblCellMar>
+        <w:top w:w="0" w:type="dxa"/>
+        <w:left w:w="108" w:type="dxa"/>
+        <w:bottom w:w="0" w:type="dxa"/>
+        <w:right w:w="108" w:type="dxa"/>
+      </w:tblCellMar>
+    </w:tblPr>
+  </w:style>
+  <w:style w:type="numbering" w:default="1" w:styleId="KeineListe">
+    <w:name w:val="No List"/>
+    <w:uiPriority w:val="99"/>
+    <w:semiHidden/>
+    <w:unhideWhenUsed/>
+  </w:style>
+  <w:style w:type="character" w:styleId="Link">
+    <w:name w:val="Hyperlink"/>
+    <w:rPr>
+      <w:u w:val="single"/>
+    </w:rPr>
+  </w:style>
+  <w:style w:type="table" w:customStyle="1" w:styleId="TableNormal">
+    <w:name w:val="Table Normal"/>
+    <w:tblPr>
+      <w:tblInd w:w="0" w:type="dxa"/>
+      <w:tblCellMar>
+        <w:top w:w="0" w:type="dxa"/>
+        <w:left w:w="0" w:type="dxa"/>
+        <w:bottom w:w="0" w:type="dxa"/>
+        <w:right w:w="0" w:type="dxa"/>
+      </w:tblCellMar>
+    </w:tblPr>
+  </w:style>
+  <w:style w:type="paragraph" w:customStyle="1" w:styleId="Body">
+    <w:name w:val="Body"/>
+    <w:rPr>
+      <w:rFonts w:ascii="Helvetica" w:hAnsi="Arial Unicode MS" w:cs="Arial Unicode MS"/>
+      <w:color w:val="000000"/>
+      <w:sz w:val="22"/>
+      <w:szCs w:val="22"/>
+      <w:lang w:val="de-DE"/>
+    </w:rPr>
+  </w:style>
+  <w:style w:type="paragraph" w:customStyle="1" w:styleId="TableStyle3">
+    <w:name w:val="Table Style 3"/>
+    <w:rPr>
+      <w:rFonts w:ascii="Helvetica" w:eastAsia="Helvetica" w:hAnsi="Helvetica" w:cs="Helvetica"/>
+      <w:color w:val="FEFFFE"/>
+    </w:rPr>
+  </w:style>
+  <w:style w:type="paragraph" w:customStyle="1" w:styleId="TableStyle2">
+    <w:name w:val="Table Style 2"/>
+    <w:rPr>
+      <w:rFonts w:ascii="Helvetica" w:eastAsia="Helvetica" w:hAnsi="Helvetica" w:cs="Helvetica"/>
+      <w:color w:val="000000"/>
+    </w:rPr>
+  </w:style>
+  <w:style w:type="numbering" w:customStyle="1" w:styleId="Dash">
+    <w:name w:val="Dash"/>
+    <w:pPr>
+      <w:numPr>
+        <w:numId w:val="8"/>
+      </w:numPr>
+    </w:pPr>
+  </w:style>
+  <w:style w:type="numbering" w:customStyle="1" w:styleId="Numbered">
+    <w:name w:val="Numbered"/>
+    <w:pPr>
+      <w:numPr>
+        <w:numId w:val="19"/>
+      </w:numPr>
+    </w:pPr>
+  </w:style>
+  <w:style w:type="character" w:customStyle="1" w:styleId="berschrift1Zeichen">
+    <w:name w:val="Überschrift 1 Zeichen"/>
+    <w:basedOn w:val="Absatzstandardschriftart"/>
+    <w:link w:val="berschrift1"/>
+    <w:uiPriority w:val="9"/>
+    <w:rsid w:val="00321CAC"/>
+    <w:rPr>
+      <w:rFonts w:asciiTheme="majorHAnsi" w:eastAsiaTheme="majorEastAsia" w:hAnsiTheme="majorHAnsi" w:cstheme="majorBidi"/>
+      <w:b/>
+      <w:color w:val="000000" w:themeColor="text1"/>
+      <w:sz w:val="32"/>
+      <w:szCs w:val="32"/>
+      <w:lang w:val="en-US" w:eastAsia="en-US"/>
+    </w:rPr>
+  </w:style>
+  <w:style w:type="paragraph" w:styleId="Sprechblasentext">
+    <w:name w:val="Balloon Text"/>
+    <w:basedOn w:val="Standard"/>
+    <w:link w:val="SprechblasentextZeichen"/>
+    <w:uiPriority w:val="99"/>
+    <w:semiHidden/>
+    <w:unhideWhenUsed/>
+    <w:rsid w:val="00004350"/>
+    <w:rPr>
+      <w:rFonts w:ascii="Segoe UI" w:hAnsi="Segoe UI" w:cs="Segoe UI"/>
+      <w:sz w:val="18"/>
+      <w:szCs w:val="18"/>
+    </w:rPr>
+  </w:style>
+  <w:style w:type="character" w:customStyle="1" w:styleId="SprechblasentextZeichen">
+    <w:name w:val="Sprechblasentext Zeichen"/>
+    <w:basedOn w:val="Absatzstandardschriftart"/>
+    <w:link w:val="Sprechblasentext"/>
+    <w:uiPriority w:val="99"/>
+    <w:semiHidden/>
+    <w:rsid w:val="00004350"/>
+    <w:rPr>
+      <w:rFonts w:ascii="Segoe UI" w:hAnsi="Segoe UI" w:cs="Segoe UI"/>
+      <w:sz w:val="18"/>
+      <w:szCs w:val="18"/>
+      <w:lang w:val="en-US" w:eastAsia="en-US"/>
+    </w:rPr>
+  </w:style>
+  <w:style w:type="character" w:customStyle="1" w:styleId="berschrift2Zeichen">
+    <w:name w:val="Überschrift 2 Zeichen"/>
+    <w:basedOn w:val="Absatzstandardschriftart"/>
+    <w:link w:val="berschrift2"/>
+    <w:uiPriority w:val="9"/>
+    <w:rsid w:val="00321CAC"/>
+    <w:rPr>
+      <w:rFonts w:asciiTheme="majorHAnsi" w:hAnsiTheme="majorHAnsi" w:cstheme="majorHAnsi"/>
+      <w:b/>
+      <w:sz w:val="28"/>
+      <w:szCs w:val="24"/>
+      <w:lang w:val="en-US" w:eastAsia="en-US"/>
+    </w:rPr>
+  </w:style>
+  <w:style w:type="paragraph" w:styleId="Listenabsatz">
+    <w:name w:val="List Paragraph"/>
+    <w:basedOn w:val="Standard"/>
+    <w:uiPriority w:val="34"/>
+    <w:qFormat/>
+    <w:rsid w:val="00004350"/>
+    <w:pPr>
+      <w:ind w:left="720"/>
+      <w:contextualSpacing/>
+    </w:pPr>
+  </w:style>
+  <w:style w:type="paragraph" w:styleId="KeinLeerraum">
+    <w:name w:val="No Spacing"/>
+    <w:basedOn w:val="berschrift1"/>
+    <w:uiPriority w:val="1"/>
+    <w:qFormat/>
+    <w:rsid w:val="00321CAC"/>
+  </w:style>
+  <w:style w:type="character" w:customStyle="1" w:styleId="berschrift3Zeichen">
+    <w:name w:val="Überschrift 3 Zeichen"/>
+    <w:basedOn w:val="Absatzstandardschriftart"/>
     <w:link w:val="berschrift3"/>
     <w:uiPriority w:val="9"/>
     <w:rsid w:val="00321CAC"/>

</xml_diff>